<commit_message>
Final release, added final documentation in PDF (in Polish)
</commit_message>
<xml_diff>
--- a/src/dokumentacjaKońcowa.docx
+++ b/src/dokumentacjaKońcowa.docx
@@ -268,7 +268,25 @@
           <w:szCs w:val="28"/>
         </w:rPr>
         <w:br/>
-        <w:t>e) Zrezygnowano z pisania testów jednostkowych aplikacji – kolejność punktów na spirali, choć generuje sie w sposób deterministyczny, to jest trudna do obliczenia, przez co testy byłyby możliwe tylko dla małych rozmiarów danych wejściowych, dla których rezultaty są widoczne gołym okiem w oknie aplikacji.</w:t>
+        <w:t xml:space="preserve">e) Zrezygnowano z pisania testów jednostkowych aplikacji – kolejność punktów na spirali, choć generuje </w:t>
+      </w:r>
+      <w:proofErr w:type="spellStart"/>
+      <w:r>
+        <w:rPr>
+          <w:rFonts w:cstheme="minorHAnsi"/>
+          <w:sz w:val="28"/>
+          <w:szCs w:val="28"/>
+        </w:rPr>
+        <w:t>sie</w:t>
+      </w:r>
+      <w:proofErr w:type="spellEnd"/>
+      <w:r>
+        <w:rPr>
+          <w:rFonts w:cstheme="minorHAnsi"/>
+          <w:sz w:val="28"/>
+          <w:szCs w:val="28"/>
+        </w:rPr>
+        <w:t xml:space="preserve"> w sposób deterministyczny, to jest trudna do obliczenia, przez co testy byłyby możliwe tylko dla małych rozmiarów danych wejściowych, dla których rezultaty są widoczne gołym okiem w oknie aplikacji.</w:t>
       </w:r>
       <w:r>
         <w:rPr>
@@ -606,113 +624,43 @@
           <w:sz w:val="28"/>
           <w:szCs w:val="16"/>
         </w:rPr>
-        <w:t xml:space="preserve">1. </w:t>
-      </w:r>
-      <w:r>
-        <w:rPr>
-          <w:rFonts w:cstheme="minorHAnsi"/>
-          <w:sz w:val="28"/>
-          <w:szCs w:val="16"/>
-        </w:rPr>
-        <w:t>dopóki liczba punktów do rozpatrzenia nie mniejsza niż trzy</w:t>
-      </w:r>
-      <w:r>
-        <w:rPr>
-          <w:rFonts w:cstheme="minorHAnsi"/>
-          <w:sz w:val="28"/>
-          <w:szCs w:val="16"/>
-        </w:rPr>
-        <w:br/>
-        <w:t xml:space="preserve">        </w:t>
-      </w:r>
-      <w:r>
-        <w:rPr>
-          <w:rFonts w:cstheme="minorHAnsi"/>
-          <w:sz w:val="28"/>
-          <w:szCs w:val="16"/>
-        </w:rPr>
-        <w:t xml:space="preserve">1.1. </w:t>
-      </w:r>
-      <w:r>
-        <w:rPr>
-          <w:rFonts w:cstheme="minorHAnsi"/>
-          <w:sz w:val="28"/>
-          <w:szCs w:val="16"/>
-        </w:rPr>
-        <w:t>wyznacz otoczkę wypukłą z dostępnych punktów, dodaj ją na stos otoczek</w:t>
-      </w:r>
-      <w:r>
-        <w:rPr>
-          <w:rFonts w:cstheme="minorHAnsi"/>
-          <w:sz w:val="28"/>
-          <w:szCs w:val="16"/>
-        </w:rPr>
-        <w:br/>
-      </w:r>
-      <w:r>
-        <w:rPr>
-          <w:rFonts w:cstheme="minorHAnsi"/>
-          <w:sz w:val="28"/>
-          <w:szCs w:val="16"/>
-        </w:rPr>
-        <w:t xml:space="preserve">2. </w:t>
-      </w:r>
-      <w:r>
-        <w:rPr>
-          <w:rFonts w:cstheme="minorHAnsi"/>
-          <w:sz w:val="28"/>
-          <w:szCs w:val="16"/>
-        </w:rPr>
-        <w:t>jeśli zostały jakieś punkty to dodaj je do jednego zbioru i dodaj na stos otoczek</w:t>
-      </w:r>
-      <w:r>
-        <w:rPr>
-          <w:rFonts w:cstheme="minorHAnsi"/>
-          <w:sz w:val="28"/>
-          <w:szCs w:val="16"/>
-        </w:rPr>
-        <w:br/>
-      </w:r>
-      <w:r>
-        <w:rPr>
-          <w:rFonts w:cstheme="minorHAnsi"/>
-          <w:sz w:val="28"/>
-          <w:szCs w:val="16"/>
-        </w:rPr>
-        <w:t xml:space="preserve">3. </w:t>
-      </w:r>
-      <w:r>
-        <w:rPr>
-          <w:rFonts w:cstheme="minorHAnsi"/>
-          <w:sz w:val="28"/>
-          <w:szCs w:val="16"/>
-        </w:rPr>
-        <w:t>dopóki stos otoczek nie jest pusty</w:t>
-      </w:r>
-      <w:r>
-        <w:rPr>
-          <w:rFonts w:cstheme="minorHAnsi"/>
-          <w:sz w:val="28"/>
-          <w:szCs w:val="16"/>
-        </w:rPr>
-        <w:br/>
-        <w:t xml:space="preserve">        </w:t>
-      </w:r>
-      <w:r>
-        <w:rPr>
-          <w:rFonts w:cstheme="minorHAnsi"/>
-          <w:sz w:val="28"/>
-          <w:szCs w:val="16"/>
-        </w:rPr>
-        <w:t xml:space="preserve">3.1. </w:t>
-      </w:r>
-      <w:r>
-        <w:rPr>
-          <w:rFonts w:cstheme="minorHAnsi"/>
-          <w:sz w:val="28"/>
-          <w:szCs w:val="16"/>
-        </w:rPr>
-        <w:t>zdejmij ze stosu nową otoczkę do rozpatrzenia</w:t>
+        <w:t>1. dopóki liczba punktów do rozpatrzenia nie mniejsza niż trzy</w:t>
+      </w:r>
+      <w:r>
+        <w:rPr>
+          <w:rFonts w:cstheme="minorHAnsi"/>
+          <w:sz w:val="28"/>
+          <w:szCs w:val="16"/>
+        </w:rPr>
+        <w:br/>
+        <w:t xml:space="preserve">        1.1. wyznacz otoczkę wypukłą z dostępnych punktów, dodaj ją na stos otoczek</w:t>
+      </w:r>
+      <w:r>
+        <w:rPr>
+          <w:rFonts w:cstheme="minorHAnsi"/>
+          <w:sz w:val="28"/>
+          <w:szCs w:val="16"/>
+        </w:rPr>
+        <w:br/>
+        <w:t>2. jeśli zostały jakieś punkty to dodaj je do jednego zbioru i dodaj na stos otoczek</w:t>
+      </w:r>
+      <w:r>
+        <w:rPr>
+          <w:rFonts w:cstheme="minorHAnsi"/>
+          <w:sz w:val="28"/>
+          <w:szCs w:val="16"/>
+        </w:rPr>
+        <w:br/>
+        <w:t>3. dopóki stos otoczek nie jest pusty</w:t>
+      </w:r>
+      <w:r>
+        <w:rPr>
+          <w:rFonts w:cstheme="minorHAnsi"/>
+          <w:sz w:val="28"/>
+          <w:szCs w:val="16"/>
+        </w:rPr>
+        <w:br/>
+        <w:t xml:space="preserve">        3.1. zdejmij ze stosu nową otoczkę do rozpatrzenia</w:t>
       </w:r>
       <w:r>
         <w:rPr>
@@ -729,114 +677,34 @@
           <w:szCs w:val="16"/>
         </w:rPr>
         <w:lastRenderedPageBreak/>
-        <w:t xml:space="preserve">        </w:t>
-      </w:r>
-      <w:r>
-        <w:rPr>
-          <w:rFonts w:cstheme="minorHAnsi"/>
-          <w:sz w:val="28"/>
-          <w:szCs w:val="16"/>
-        </w:rPr>
-        <w:t xml:space="preserve">3.2. </w:t>
-      </w:r>
-      <w:r>
-        <w:rPr>
-          <w:rFonts w:cstheme="minorHAnsi"/>
-          <w:sz w:val="28"/>
-          <w:szCs w:val="16"/>
-        </w:rPr>
-        <w:t>jeśli w spirali są już co najmniej 2 punkty</w:t>
-      </w:r>
-      <w:r>
-        <w:rPr>
-          <w:rFonts w:cstheme="minorHAnsi"/>
-          <w:sz w:val="28"/>
-          <w:szCs w:val="16"/>
-        </w:rPr>
-        <w:br/>
-        <w:t xml:space="preserve">                </w:t>
-      </w:r>
-      <w:r>
-        <w:rPr>
-          <w:rFonts w:cstheme="minorHAnsi"/>
-          <w:sz w:val="28"/>
-          <w:szCs w:val="16"/>
-        </w:rPr>
-        <w:t xml:space="preserve">3.2.1. </w:t>
-      </w:r>
-      <w:r>
-        <w:rPr>
-          <w:rFonts w:cstheme="minorHAnsi"/>
-          <w:sz w:val="28"/>
-          <w:szCs w:val="16"/>
-        </w:rPr>
-        <w:t>wyznacz punkt na otoczce, z którym przecina się prosta utworzona z</w:t>
-      </w:r>
-      <w:r>
-        <w:rPr>
-          <w:rFonts w:cstheme="minorHAnsi"/>
-          <w:sz w:val="28"/>
-          <w:szCs w:val="16"/>
-        </w:rPr>
-        <w:t xml:space="preserve"> </w:t>
-      </w:r>
-      <w:r>
-        <w:rPr>
-          <w:rFonts w:cstheme="minorHAnsi"/>
-          <w:sz w:val="28"/>
-          <w:szCs w:val="16"/>
-        </w:rPr>
-        <w:t>dwóch ostatnio dodanych punktów spirali</w:t>
-      </w:r>
-      <w:r>
-        <w:rPr>
-          <w:rFonts w:cstheme="minorHAnsi"/>
-          <w:sz w:val="28"/>
-          <w:szCs w:val="16"/>
-        </w:rPr>
-        <w:br/>
-        <w:t xml:space="preserve">                </w:t>
-      </w:r>
-      <w:r>
-        <w:rPr>
-          <w:rFonts w:cstheme="minorHAnsi"/>
-          <w:sz w:val="28"/>
-          <w:szCs w:val="16"/>
-        </w:rPr>
-        <w:t xml:space="preserve">3.2.2. </w:t>
-      </w:r>
-      <w:r>
-        <w:rPr>
-          <w:rFonts w:cstheme="minorHAnsi"/>
-          <w:sz w:val="28"/>
-          <w:szCs w:val="16"/>
-        </w:rPr>
-        <w:t>dodaj ten punkt do spirali</w:t>
-      </w:r>
-      <w:r>
-        <w:rPr>
-          <w:rFonts w:cstheme="minorHAnsi"/>
-          <w:sz w:val="28"/>
-          <w:szCs w:val="16"/>
-        </w:rPr>
-        <w:br/>
-        <w:t xml:space="preserve">        </w:t>
-      </w:r>
-      <w:r>
-        <w:rPr>
-          <w:rFonts w:cstheme="minorHAnsi"/>
-          <w:sz w:val="28"/>
-          <w:szCs w:val="16"/>
-        </w:rPr>
-        <w:t xml:space="preserve">3.3. </w:t>
-      </w:r>
-      <w:r>
-        <w:rPr>
-          <w:rFonts w:cstheme="minorHAnsi"/>
-          <w:sz w:val="28"/>
-          <w:szCs w:val="16"/>
-        </w:rPr>
-        <w:t>dodaj punkty z otoczki do spirali</w:t>
+        <w:t xml:space="preserve">        3.2. jeśli w spirali są już co najmniej 2 punkty</w:t>
+      </w:r>
+      <w:r>
+        <w:rPr>
+          <w:rFonts w:cstheme="minorHAnsi"/>
+          <w:sz w:val="28"/>
+          <w:szCs w:val="16"/>
+        </w:rPr>
+        <w:br/>
+        <w:t xml:space="preserve">                3.2.1. wyznacz punkt na otoczce, z którym przecina się prosta utworzona z dwóch ostatnio dodanych punktów spirali</w:t>
+      </w:r>
+      <w:r>
+        <w:rPr>
+          <w:rFonts w:cstheme="minorHAnsi"/>
+          <w:sz w:val="28"/>
+          <w:szCs w:val="16"/>
+        </w:rPr>
+        <w:br/>
+        <w:t xml:space="preserve">                3.2.2. dodaj ten punkt do spirali</w:t>
+      </w:r>
+      <w:r>
+        <w:rPr>
+          <w:rFonts w:cstheme="minorHAnsi"/>
+          <w:sz w:val="28"/>
+          <w:szCs w:val="16"/>
+        </w:rPr>
+        <w:br/>
+        <w:t xml:space="preserve">        3.3. dodaj punkty z otoczki do spirali</w:t>
       </w:r>
     </w:p>
     <w:p>
@@ -946,10 +814,8 @@
       </w:pPr>
       <m:oMathPara>
         <m:oMath>
-          <m:nary>
-            <m:naryPr>
-              <m:chr m:val="∑"/>
-              <m:limLoc m:val="undOvr"/>
+          <m:func>
+            <m:funcPr>
               <m:ctrlPr>
                 <w:rPr>
                   <w:rFonts w:ascii="Cambria Math" w:hAnsi="Cambria Math" w:cstheme="minorHAnsi"/>
@@ -958,20 +824,10 @@
                   <w:szCs w:val="16"/>
                 </w:rPr>
               </m:ctrlPr>
-            </m:naryPr>
-            <m:sub>
-              <m:r>
-                <w:rPr>
-                  <w:rFonts w:ascii="Cambria Math" w:hAnsi="Cambria Math" w:cstheme="minorHAnsi"/>
-                  <w:sz w:val="28"/>
-                  <w:szCs w:val="16"/>
-                </w:rPr>
-                <m:t>k=1</m:t>
-              </m:r>
-            </m:sub>
-            <m:sup>
-              <m:f>
-                <m:fPr>
+            </m:funcPr>
+            <m:fName>
+              <m:limLow>
+                <m:limLowPr>
                   <m:ctrlPr>
                     <w:rPr>
                       <w:rFonts w:ascii="Cambria Math" w:hAnsi="Cambria Math" w:cstheme="minorHAnsi"/>
@@ -980,50 +836,8 @@
                       <w:szCs w:val="16"/>
                     </w:rPr>
                   </m:ctrlPr>
-                </m:fPr>
-                <m:num>
-                  <m:r>
-                    <w:rPr>
-                      <w:rFonts w:ascii="Cambria Math" w:hAnsi="Cambria Math" w:cstheme="minorHAnsi"/>
-                      <w:sz w:val="28"/>
-                      <w:szCs w:val="16"/>
-                    </w:rPr>
-                    <m:t>n</m:t>
-                  </m:r>
-                </m:num>
-                <m:den>
-                  <m:r>
-                    <w:rPr>
-                      <w:rFonts w:ascii="Cambria Math" w:hAnsi="Cambria Math" w:cstheme="minorHAnsi"/>
-                      <w:sz w:val="28"/>
-                      <w:szCs w:val="16"/>
-                    </w:rPr>
-                    <m:t>3</m:t>
-                  </m:r>
-                </m:den>
-              </m:f>
-            </m:sup>
-            <m:e>
-              <m:r>
-                <w:rPr>
-                  <w:rFonts w:ascii="Cambria Math" w:hAnsi="Cambria Math" w:cstheme="minorHAnsi"/>
-                  <w:sz w:val="28"/>
-                  <w:szCs w:val="16"/>
-                </w:rPr>
-                <m:t>3k*</m:t>
-              </m:r>
-              <m:func>
-                <m:funcPr>
-                  <m:ctrlPr>
-                    <w:rPr>
-                      <w:rFonts w:ascii="Cambria Math" w:hAnsi="Cambria Math" w:cstheme="minorHAnsi"/>
-                      <w:i/>
-                      <w:sz w:val="28"/>
-                      <w:szCs w:val="16"/>
-                    </w:rPr>
-                  </m:ctrlPr>
-                </m:funcPr>
-                <m:fName>
+                </m:limLowPr>
+                <m:e>
                   <m:r>
                     <m:rPr>
                       <m:sty m:val="p"/>
@@ -1033,12 +847,48 @@
                       <w:sz w:val="28"/>
                       <w:szCs w:val="16"/>
                     </w:rPr>
-                    <m:t>log</m:t>
+                    <m:t>lim</m:t>
                   </m:r>
-                </m:fName>
-                <m:e>
-                  <m:d>
-                    <m:dPr>
+                </m:e>
+                <m:lim>
+                  <m:r>
+                    <w:rPr>
+                      <w:rFonts w:ascii="Cambria Math" w:hAnsi="Cambria Math" w:cstheme="minorHAnsi"/>
+                      <w:sz w:val="28"/>
+                      <w:szCs w:val="16"/>
+                    </w:rPr>
+                    <m:t>n→∞</m:t>
+                  </m:r>
+                </m:lim>
+              </m:limLow>
+            </m:fName>
+            <m:e>
+              <m:nary>
+                <m:naryPr>
+                  <m:chr m:val="∑"/>
+                  <m:limLoc m:val="undOvr"/>
+                  <m:ctrlPr>
+                    <w:rPr>
+                      <w:rFonts w:ascii="Cambria Math" w:hAnsi="Cambria Math" w:cstheme="minorHAnsi"/>
+                      <w:i/>
+                      <w:sz w:val="28"/>
+                      <w:szCs w:val="16"/>
+                    </w:rPr>
+                  </m:ctrlPr>
+                </m:naryPr>
+                <m:sub>
+                  <m:r>
+                    <w:rPr>
+                      <w:rFonts w:ascii="Cambria Math" w:hAnsi="Cambria Math" w:cstheme="minorHAnsi"/>
+                      <w:sz w:val="28"/>
+                      <w:szCs w:val="16"/>
+                    </w:rPr>
+                    <m:t>k=1</m:t>
+                  </m:r>
+                </m:sub>
+                <m:sup>
+                  <m:f>
+                    <m:fPr>
                       <m:ctrlPr>
                         <w:rPr>
                           <w:rFonts w:ascii="Cambria Math" w:hAnsi="Cambria Math" w:cstheme="minorHAnsi"/>
@@ -1047,22 +897,91 @@
                           <w:szCs w:val="16"/>
                         </w:rPr>
                       </m:ctrlPr>
-                    </m:dPr>
-                    <m:e>
+                    </m:fPr>
+                    <m:num>
                       <m:r>
                         <w:rPr>
                           <w:rFonts w:ascii="Cambria Math" w:hAnsi="Cambria Math" w:cstheme="minorHAnsi"/>
                           <w:sz w:val="28"/>
                           <w:szCs w:val="16"/>
                         </w:rPr>
-                        <m:t>3k</m:t>
+                        <m:t>n</m:t>
                       </m:r>
+                    </m:num>
+                    <m:den>
+                      <m:r>
+                        <w:rPr>
+                          <w:rFonts w:ascii="Cambria Math" w:hAnsi="Cambria Math" w:cstheme="minorHAnsi"/>
+                          <w:sz w:val="28"/>
+                          <w:szCs w:val="16"/>
+                        </w:rPr>
+                        <m:t>3</m:t>
+                      </m:r>
+                    </m:den>
+                  </m:f>
+                </m:sup>
+                <m:e>
+                  <m:r>
+                    <w:rPr>
+                      <w:rFonts w:ascii="Cambria Math" w:hAnsi="Cambria Math" w:cstheme="minorHAnsi"/>
+                      <w:sz w:val="28"/>
+                      <w:szCs w:val="16"/>
+                    </w:rPr>
+                    <m:t>3k*</m:t>
+                  </m:r>
+                  <m:func>
+                    <m:funcPr>
+                      <m:ctrlPr>
+                        <w:rPr>
+                          <w:rFonts w:ascii="Cambria Math" w:hAnsi="Cambria Math" w:cstheme="minorHAnsi"/>
+                          <w:i/>
+                          <w:sz w:val="28"/>
+                          <w:szCs w:val="16"/>
+                        </w:rPr>
+                      </m:ctrlPr>
+                    </m:funcPr>
+                    <m:fName>
+                      <m:r>
+                        <m:rPr>
+                          <m:sty m:val="p"/>
+                        </m:rPr>
+                        <w:rPr>
+                          <w:rFonts w:ascii="Cambria Math" w:hAnsi="Cambria Math" w:cstheme="minorHAnsi"/>
+                          <w:sz w:val="28"/>
+                          <w:szCs w:val="16"/>
+                        </w:rPr>
+                        <m:t>log</m:t>
+                      </m:r>
+                    </m:fName>
+                    <m:e>
+                      <m:d>
+                        <m:dPr>
+                          <m:ctrlPr>
+                            <w:rPr>
+                              <w:rFonts w:ascii="Cambria Math" w:hAnsi="Cambria Math" w:cstheme="minorHAnsi"/>
+                              <w:i/>
+                              <w:sz w:val="28"/>
+                              <w:szCs w:val="16"/>
+                            </w:rPr>
+                          </m:ctrlPr>
+                        </m:dPr>
+                        <m:e>
+                          <m:r>
+                            <w:rPr>
+                              <w:rFonts w:ascii="Cambria Math" w:hAnsi="Cambria Math" w:cstheme="minorHAnsi"/>
+                              <w:sz w:val="28"/>
+                              <w:szCs w:val="16"/>
+                            </w:rPr>
+                            <m:t>3k</m:t>
+                          </m:r>
+                        </m:e>
+                      </m:d>
                     </m:e>
-                  </m:d>
+                  </m:func>
                 </m:e>
-              </m:func>
+              </m:nary>
             </m:e>
-          </m:nary>
+          </m:func>
           <m:r>
             <w:rPr>
               <w:rFonts w:ascii="Cambria Math" w:hAnsi="Cambria Math" w:cstheme="minorHAnsi"/>
@@ -1109,9 +1028,76 @@
               <w:sz w:val="28"/>
               <w:szCs w:val="16"/>
             </w:rPr>
+            <m:t>*</m:t>
+          </m:r>
+          <m:func>
+            <m:funcPr>
+              <m:ctrlPr>
+                <w:rPr>
+                  <w:rFonts w:ascii="Cambria Math" w:hAnsi="Cambria Math" w:cstheme="minorHAnsi"/>
+                  <w:sz w:val="28"/>
+                  <w:szCs w:val="16"/>
+                </w:rPr>
+              </m:ctrlPr>
+            </m:funcPr>
+            <m:fName>
+              <m:r>
+                <m:rPr>
+                  <m:sty m:val="p"/>
+                </m:rPr>
+                <w:rPr>
+                  <w:rFonts w:ascii="Cambria Math" w:hAnsi="Cambria Math" w:cstheme="minorHAnsi"/>
+                  <w:sz w:val="28"/>
+                  <w:szCs w:val="16"/>
+                </w:rPr>
+                <m:t>log</m:t>
+              </m:r>
+              <m:ctrlPr>
+                <w:rPr>
+                  <w:rFonts w:ascii="Cambria Math" w:hAnsi="Cambria Math" w:cstheme="minorHAnsi"/>
+                  <w:i/>
+                  <w:sz w:val="28"/>
+                  <w:szCs w:val="16"/>
+                </w:rPr>
+              </m:ctrlPr>
+            </m:fName>
+            <m:e>
+              <m:d>
+                <m:dPr>
+                  <m:ctrlPr>
+                    <w:rPr>
+                      <w:rFonts w:ascii="Cambria Math" w:hAnsi="Cambria Math" w:cstheme="minorHAnsi"/>
+                      <w:i/>
+                      <w:sz w:val="28"/>
+                      <w:szCs w:val="16"/>
+                    </w:rPr>
+                  </m:ctrlPr>
+                </m:dPr>
+                <m:e>
+                  <m:r>
+                    <w:rPr>
+                      <w:rFonts w:ascii="Cambria Math" w:hAnsi="Cambria Math" w:cstheme="minorHAnsi"/>
+                      <w:sz w:val="28"/>
+                      <w:szCs w:val="16"/>
+                    </w:rPr>
+                    <m:t>n</m:t>
+                  </m:r>
+                </m:e>
+              </m:d>
+            </m:e>
+          </m:func>
+          <m:r>
+            <w:rPr>
+              <w:rFonts w:ascii="Cambria Math" w:hAnsi="Cambria Math" w:cstheme="minorHAnsi"/>
+              <w:sz w:val="28"/>
+              <w:szCs w:val="16"/>
+            </w:rPr>
             <m:t>)</m:t>
           </m:r>
           <m:r>
+            <m:rPr>
+              <m:sty m:val="p"/>
+            </m:rPr>
             <w:rPr>
               <w:rFonts w:eastAsiaTheme="minorEastAsia" w:cstheme="minorHAnsi"/>
               <w:sz w:val="28"/>
@@ -1171,6 +1157,33 @@
             </m:r>
           </m:sup>
         </m:sSup>
+        <m:r>
+          <w:rPr>
+            <w:rFonts w:ascii="Cambria Math" w:eastAsiaTheme="minorEastAsia" w:hAnsi="Cambria Math" w:cstheme="minorHAnsi"/>
+            <w:sz w:val="28"/>
+            <w:szCs w:val="16"/>
+          </w:rPr>
+          <m:t>*</m:t>
+        </m:r>
+        <m:r>
+          <m:rPr>
+            <m:sty m:val="p"/>
+          </m:rPr>
+          <w:rPr>
+            <w:rFonts w:ascii="Cambria Math" w:eastAsiaTheme="minorEastAsia" w:hAnsi="Cambria Math" w:cstheme="minorHAnsi"/>
+            <w:sz w:val="28"/>
+            <w:szCs w:val="16"/>
+          </w:rPr>
+          <m:t>log⁡</m:t>
+        </m:r>
+        <m:r>
+          <w:rPr>
+            <w:rFonts w:ascii="Cambria Math" w:eastAsiaTheme="minorEastAsia" w:hAnsi="Cambria Math" w:cstheme="minorHAnsi"/>
+            <w:sz w:val="28"/>
+            <w:szCs w:val="16"/>
+          </w:rPr>
+          <m:t>(n)</m:t>
+        </m:r>
       </m:oMath>
       <w:r>
         <w:rPr>
@@ -1179,7 +1192,16 @@
           <w:sz w:val="28"/>
           <w:szCs w:val="16"/>
         </w:rPr>
-        <w:t>).</w:t>
+        <w:t>)</w:t>
+      </w:r>
+      <w:r>
+        <w:rPr>
+          <w:rFonts w:eastAsiaTheme="minorEastAsia" w:cstheme="minorHAnsi"/>
+          <w:i/>
+          <w:sz w:val="28"/>
+          <w:szCs w:val="16"/>
+        </w:rPr>
+        <w:t>.</w:t>
       </w:r>
       <w:r>
         <w:rPr>
@@ -1248,6 +1270,33 @@
             </m:r>
           </m:sup>
         </m:sSup>
+        <m:r>
+          <w:rPr>
+            <w:rFonts w:ascii="Cambria Math" w:eastAsiaTheme="minorEastAsia" w:hAnsi="Cambria Math" w:cstheme="minorHAnsi"/>
+            <w:sz w:val="28"/>
+            <w:szCs w:val="16"/>
+          </w:rPr>
+          <m:t>*</m:t>
+        </m:r>
+        <m:r>
+          <m:rPr>
+            <m:sty m:val="p"/>
+          </m:rPr>
+          <w:rPr>
+            <w:rFonts w:ascii="Cambria Math" w:eastAsiaTheme="minorEastAsia" w:hAnsi="Cambria Math" w:cstheme="minorHAnsi"/>
+            <w:sz w:val="28"/>
+            <w:szCs w:val="16"/>
+          </w:rPr>
+          <m:t>log⁡</m:t>
+        </m:r>
+        <m:r>
+          <w:rPr>
+            <w:rFonts w:ascii="Cambria Math" w:eastAsiaTheme="minorEastAsia" w:hAnsi="Cambria Math" w:cstheme="minorHAnsi"/>
+            <w:sz w:val="28"/>
+            <w:szCs w:val="16"/>
+          </w:rPr>
+          <m:t>(n)</m:t>
+        </m:r>
       </m:oMath>
       <w:r>
         <w:rPr>
@@ -1642,7 +1691,23 @@
           <w:szCs w:val="16"/>
         </w:rPr>
         <w:lastRenderedPageBreak/>
-        <w:t>punktów, oraz ustawiamy punkt początkowy jako punkt aktualny. Czynności od pobierania kolejnego punktu z listy powtarzamy, aż z posortowanej listy nie znikną wszystkie punkty i nie znajdą się na spirali. Warunek dodania dodatkowego okręgu jeśli dwa kolejne punkty są oddalone od siebie o więcej niż 180 stopni ma zapobiec przypadkowy utworzenia się w spirali kątów większych niż 180 stopni.</w:t>
+        <w:t>punktów, oraz ustawiamy punkt początkowy jako punkt aktualny. Czynności od pobierania kolejnego punktu z listy powtarzamy, aż z posortowanej listy nie znikną wszystkie punkty i nie znajdą się na spirali. Warunek dodania dodatkowego okręgu jeśli dwa kolejne punkty są oddalone od siebie o więcej niż 180 stopni ma zapobiec przypadkow</w:t>
+      </w:r>
+      <w:r>
+        <w:rPr>
+          <w:rFonts w:eastAsiaTheme="minorEastAsia" w:cstheme="minorHAnsi"/>
+          <w:sz w:val="28"/>
+          <w:szCs w:val="16"/>
+        </w:rPr>
+        <w:t>i</w:t>
+      </w:r>
+      <w:r>
+        <w:rPr>
+          <w:rFonts w:eastAsiaTheme="minorEastAsia" w:cstheme="minorHAnsi"/>
+          <w:sz w:val="28"/>
+          <w:szCs w:val="16"/>
+        </w:rPr>
+        <w:t xml:space="preserve"> utworzenia się w spirali kątów większych niż 180 stopni.</w:t>
       </w:r>
     </w:p>
     <w:p>
@@ -1963,13 +2028,6 @@
           <w:szCs w:val="16"/>
         </w:rPr>
         <w:br/>
-      </w:r>
-      <w:r>
-        <w:rPr>
-          <w:rFonts w:eastAsiaTheme="minorEastAsia" w:cstheme="minorHAnsi"/>
-          <w:sz w:val="28"/>
-          <w:szCs w:val="16"/>
-        </w:rPr>
         <w:t xml:space="preserve">1. </w:t>
       </w:r>
       <w:proofErr w:type="spellStart"/>
@@ -1997,13 +2055,6 @@
           <w:szCs w:val="16"/>
         </w:rPr>
         <w:br/>
-      </w:r>
-      <w:r>
-        <w:rPr>
-          <w:rFonts w:eastAsiaTheme="minorEastAsia" w:cstheme="minorHAnsi"/>
-          <w:sz w:val="28"/>
-          <w:szCs w:val="16"/>
-        </w:rPr>
         <w:t xml:space="preserve">2. </w:t>
       </w:r>
       <w:proofErr w:type="spellStart"/>
@@ -2067,13 +2118,6 @@
           <w:szCs w:val="16"/>
         </w:rPr>
         <w:br/>
-      </w:r>
-      <w:r>
-        <w:rPr>
-          <w:rFonts w:eastAsiaTheme="minorEastAsia" w:cstheme="minorHAnsi"/>
-          <w:sz w:val="28"/>
-          <w:szCs w:val="16"/>
-        </w:rPr>
         <w:t xml:space="preserve">3. </w:t>
       </w:r>
       <w:proofErr w:type="spellStart"/>
@@ -2137,13 +2181,6 @@
           <w:szCs w:val="16"/>
         </w:rPr>
         <w:br/>
-      </w:r>
-      <w:r>
-        <w:rPr>
-          <w:rFonts w:eastAsiaTheme="minorEastAsia" w:cstheme="minorHAnsi"/>
-          <w:sz w:val="28"/>
-          <w:szCs w:val="16"/>
-        </w:rPr>
         <w:t xml:space="preserve">4. </w:t>
       </w:r>
       <w:proofErr w:type="spellStart"/>
@@ -2189,38 +2226,15 @@
           <w:sz w:val="28"/>
           <w:szCs w:val="16"/>
         </w:rPr>
-        <w:t xml:space="preserve">Opis </w:t>
-      </w:r>
-      <w:r>
-        <w:rPr>
-          <w:rFonts w:eastAsiaTheme="minorEastAsia" w:cstheme="minorHAnsi"/>
-          <w:sz w:val="28"/>
-          <w:szCs w:val="16"/>
-        </w:rPr>
-        <w:t>metod uruchomienia programu</w:t>
-      </w:r>
-      <w:r>
-        <w:rPr>
-          <w:rFonts w:eastAsiaTheme="minorEastAsia" w:cstheme="minorHAnsi"/>
-          <w:sz w:val="28"/>
-          <w:szCs w:val="16"/>
-        </w:rPr>
-        <w:t>:</w:t>
-      </w:r>
-      <w:r>
-        <w:rPr>
-          <w:rFonts w:eastAsiaTheme="minorEastAsia" w:cstheme="minorHAnsi"/>
-          <w:sz w:val="28"/>
-          <w:szCs w:val="16"/>
-        </w:rPr>
-        <w:br/>
-      </w:r>
-      <w:r>
-        <w:rPr>
-          <w:rFonts w:eastAsiaTheme="minorEastAsia" w:cstheme="minorHAnsi"/>
-          <w:sz w:val="28"/>
-          <w:szCs w:val="16"/>
-        </w:rPr>
+        <w:t>Opis metod uruchomienia programu:</w:t>
+      </w:r>
+      <w:r>
+        <w:rPr>
+          <w:rFonts w:eastAsiaTheme="minorEastAsia" w:cstheme="minorHAnsi"/>
+          <w:sz w:val="28"/>
+          <w:szCs w:val="16"/>
+        </w:rPr>
+        <w:br/>
         <w:t xml:space="preserve">1. Wywołuje aplikacje w trybie czytania ze standardowego wejścia oraz z wybranym algorytmem do wykonania obliczeń. Wyniki prezentuje graficznie oraz poprzez wypisanie ich na standardowe wyjście. Dzięki temu możliwe jest przekierowanie strumieni wejściowych i wyjściowych do pliku. </w:t>
       </w:r>
       <w:r>
@@ -2230,191 +2244,6 @@
           <w:szCs w:val="16"/>
         </w:rPr>
         <w:br/>
-      </w:r>
-      <w:r>
-        <w:rPr>
-          <w:rFonts w:eastAsiaTheme="minorEastAsia" w:cstheme="minorHAnsi"/>
-          <w:sz w:val="28"/>
-          <w:szCs w:val="16"/>
-        </w:rPr>
-        <w:t xml:space="preserve">2. Wywołuje aplikacje w trybie losowania danych wejściowych o zdefiniowanej </w:t>
-      </w:r>
-      <w:r>
-        <w:rPr>
-          <w:rFonts w:eastAsiaTheme="minorEastAsia" w:cstheme="minorHAnsi"/>
-          <w:sz w:val="28"/>
-          <w:szCs w:val="16"/>
-        </w:rPr>
-        <w:lastRenderedPageBreak/>
-        <w:t>ilości oraz z wybranym algorytmem</w:t>
-      </w:r>
-      <w:r>
-        <w:rPr>
-          <w:rFonts w:eastAsiaTheme="minorEastAsia" w:cstheme="minorHAnsi"/>
-          <w:sz w:val="28"/>
-          <w:szCs w:val="16"/>
-        </w:rPr>
-        <w:t xml:space="preserve"> </w:t>
-      </w:r>
-      <w:r>
-        <w:rPr>
-          <w:rFonts w:eastAsiaTheme="minorEastAsia" w:cstheme="minorHAnsi"/>
-          <w:sz w:val="28"/>
-          <w:szCs w:val="16"/>
-        </w:rPr>
-        <w:t>do wykonania obliczeń. Wyniki prezentuje graficznie. Pozwala zdefiniować opcje do zapisania danych wejściowych</w:t>
-      </w:r>
-      <w:r>
-        <w:rPr>
-          <w:rFonts w:eastAsiaTheme="minorEastAsia" w:cstheme="minorHAnsi"/>
-          <w:sz w:val="28"/>
-          <w:szCs w:val="16"/>
-        </w:rPr>
-        <w:t xml:space="preserve"> </w:t>
-      </w:r>
-      <w:r>
-        <w:rPr>
-          <w:rFonts w:eastAsiaTheme="minorEastAsia" w:cstheme="minorHAnsi"/>
-          <w:sz w:val="28"/>
-          <w:szCs w:val="16"/>
-        </w:rPr>
-        <w:t>lub/i wyjściowych na standardowe wyjście.</w:t>
-      </w:r>
-      <w:r>
-        <w:rPr>
-          <w:rFonts w:eastAsiaTheme="minorEastAsia" w:cstheme="minorHAnsi"/>
-          <w:sz w:val="28"/>
-          <w:szCs w:val="16"/>
-        </w:rPr>
-        <w:br/>
-      </w:r>
-      <w:r>
-        <w:rPr>
-          <w:rFonts w:eastAsiaTheme="minorEastAsia" w:cstheme="minorHAnsi"/>
-          <w:sz w:val="28"/>
-          <w:szCs w:val="16"/>
-        </w:rPr>
-        <w:t xml:space="preserve">3. </w:t>
-      </w:r>
-      <w:r>
-        <w:rPr>
-          <w:rFonts w:eastAsiaTheme="minorEastAsia" w:cstheme="minorHAnsi"/>
-          <w:sz w:val="28"/>
-          <w:szCs w:val="16"/>
-        </w:rPr>
-        <w:t>Uruchamia</w:t>
-      </w:r>
-      <w:r>
-        <w:rPr>
-          <w:rFonts w:eastAsiaTheme="minorEastAsia" w:cstheme="minorHAnsi"/>
-          <w:sz w:val="28"/>
-          <w:szCs w:val="16"/>
-        </w:rPr>
-        <w:t xml:space="preserve"> aplikacje w trybie mierzenia czasu działania algorytmów oraz sprawdzania ich złożoności obliczeniowej.</w:t>
-      </w:r>
-      <w:r>
-        <w:rPr>
-          <w:rFonts w:eastAsiaTheme="minorEastAsia" w:cstheme="minorHAnsi"/>
-          <w:sz w:val="28"/>
-          <w:szCs w:val="16"/>
-        </w:rPr>
-        <w:t xml:space="preserve"> </w:t>
-      </w:r>
-      <w:r>
-        <w:rPr>
-          <w:rFonts w:eastAsiaTheme="minorEastAsia" w:cstheme="minorHAnsi"/>
-          <w:sz w:val="28"/>
-          <w:szCs w:val="16"/>
-        </w:rPr>
-        <w:t>Obliczenia zaczynają się od zdefiniowanej wielkości danych, zwiększają się o zdefiniowany skok, wykonuje się podana</w:t>
-      </w:r>
-      <w:r>
-        <w:rPr>
-          <w:rFonts w:eastAsiaTheme="minorEastAsia" w:cstheme="minorHAnsi"/>
-          <w:sz w:val="28"/>
-          <w:szCs w:val="16"/>
-        </w:rPr>
-        <w:t xml:space="preserve"> </w:t>
-      </w:r>
-      <w:r>
-        <w:rPr>
-          <w:rFonts w:eastAsiaTheme="minorEastAsia" w:cstheme="minorHAnsi"/>
-          <w:sz w:val="28"/>
-          <w:szCs w:val="16"/>
-        </w:rPr>
-        <w:t>ilość testów, a czas obliczeń dla określonej wielkości danych wejściowych jest uśredniany na podstawie ilości iteracji.</w:t>
-      </w:r>
-      <w:r>
-        <w:rPr>
-          <w:rFonts w:eastAsiaTheme="minorEastAsia" w:cstheme="minorHAnsi"/>
-          <w:sz w:val="28"/>
-          <w:szCs w:val="16"/>
-        </w:rPr>
-        <w:t xml:space="preserve"> </w:t>
-      </w:r>
-      <w:r>
-        <w:rPr>
-          <w:rFonts w:eastAsiaTheme="minorEastAsia" w:cstheme="minorHAnsi"/>
-          <w:sz w:val="28"/>
-          <w:szCs w:val="16"/>
-        </w:rPr>
-        <w:t>Wynikiem działania tego trybu jest wydruk na standardowe wyjście określający dla wszystkich algorytmów</w:t>
-      </w:r>
-      <w:r>
-        <w:rPr>
-          <w:rFonts w:eastAsiaTheme="minorEastAsia" w:cstheme="minorHAnsi"/>
-          <w:sz w:val="28"/>
-          <w:szCs w:val="16"/>
-        </w:rPr>
-        <w:t xml:space="preserve"> </w:t>
-      </w:r>
-      <w:r>
-        <w:rPr>
-          <w:rFonts w:eastAsiaTheme="minorEastAsia" w:cstheme="minorHAnsi"/>
-          <w:sz w:val="28"/>
-          <w:szCs w:val="16"/>
-        </w:rPr>
-        <w:t>wielkość danych wejściowych, średni czas wykonania w milisekundach oraz wartość współczynnika q.</w:t>
-      </w:r>
-      <w:r>
-        <w:rPr>
-          <w:rFonts w:eastAsiaTheme="minorEastAsia" w:cstheme="minorHAnsi"/>
-          <w:sz w:val="28"/>
-          <w:szCs w:val="16"/>
-        </w:rPr>
-        <w:br/>
-      </w:r>
-      <w:r>
-        <w:rPr>
-          <w:rFonts w:eastAsiaTheme="minorEastAsia" w:cstheme="minorHAnsi"/>
-          <w:sz w:val="28"/>
-          <w:szCs w:val="16"/>
-        </w:rPr>
-        <w:t xml:space="preserve">4. Wypisuje na </w:t>
-      </w:r>
-      <w:r>
-        <w:rPr>
-          <w:rFonts w:eastAsiaTheme="minorEastAsia" w:cstheme="minorHAnsi"/>
-          <w:sz w:val="28"/>
-          <w:szCs w:val="16"/>
-        </w:rPr>
-        <w:t>standardowe wyjście</w:t>
-      </w:r>
-      <w:r>
-        <w:rPr>
-          <w:rFonts w:eastAsiaTheme="minorEastAsia" w:cstheme="minorHAnsi"/>
-          <w:sz w:val="28"/>
-          <w:szCs w:val="16"/>
-        </w:rPr>
-        <w:t xml:space="preserve"> możliwe opcje wywołania programu</w:t>
-      </w:r>
-      <w:r>
-        <w:rPr>
-          <w:rFonts w:eastAsiaTheme="minorEastAsia" w:cstheme="minorHAnsi"/>
-          <w:sz w:val="28"/>
-          <w:szCs w:val="16"/>
-        </w:rPr>
-        <w:t>.</w:t>
       </w:r>
     </w:p>
     <w:p>
@@ -2431,409 +2260,220 @@
           <w:sz w:val="28"/>
           <w:szCs w:val="16"/>
         </w:rPr>
-        <w:t>Opis parametrów</w:t>
-      </w:r>
-      <w:r>
-        <w:rPr>
-          <w:rFonts w:eastAsiaTheme="minorEastAsia" w:cstheme="minorHAnsi"/>
-          <w:sz w:val="28"/>
-          <w:szCs w:val="16"/>
-        </w:rPr>
-        <w:t>:</w:t>
-      </w:r>
-      <w:r>
-        <w:rPr>
-          <w:rFonts w:eastAsiaTheme="minorEastAsia" w:cstheme="minorHAnsi"/>
-          <w:sz w:val="28"/>
-          <w:szCs w:val="16"/>
-        </w:rPr>
-        <w:br/>
-      </w:r>
-      <w:r>
-        <w:rPr>
-          <w:rFonts w:eastAsiaTheme="minorEastAsia" w:cstheme="minorHAnsi"/>
-          <w:sz w:val="28"/>
-          <w:szCs w:val="16"/>
-        </w:rPr>
-        <w:t>-m1, -m2, -m3</w:t>
-      </w:r>
-      <w:r>
-        <w:rPr>
-          <w:rFonts w:eastAsiaTheme="minorEastAsia" w:cstheme="minorHAnsi"/>
-          <w:sz w:val="28"/>
-          <w:szCs w:val="16"/>
-        </w:rPr>
-        <w:t>, -</w:t>
-      </w:r>
-      <w:proofErr w:type="spellStart"/>
-      <w:r>
-        <w:rPr>
-          <w:rFonts w:eastAsiaTheme="minorEastAsia" w:cstheme="minorHAnsi"/>
-          <w:sz w:val="28"/>
-          <w:szCs w:val="16"/>
-        </w:rPr>
-        <w:t>help</w:t>
-      </w:r>
-      <w:proofErr w:type="spellEnd"/>
-      <w:r>
-        <w:rPr>
-          <w:rFonts w:eastAsiaTheme="minorEastAsia" w:cstheme="minorHAnsi"/>
-          <w:sz w:val="28"/>
-          <w:szCs w:val="16"/>
-        </w:rPr>
-        <w:t xml:space="preserve"> - wybór opcji wykonania programu.</w:t>
-      </w:r>
-      <w:r>
-        <w:rPr>
-          <w:rFonts w:eastAsiaTheme="minorEastAsia" w:cstheme="minorHAnsi"/>
-          <w:sz w:val="28"/>
-          <w:szCs w:val="16"/>
-        </w:rPr>
-        <w:br/>
-      </w:r>
-      <w:r>
-        <w:rPr>
-          <w:rFonts w:eastAsiaTheme="minorEastAsia" w:cstheme="minorHAnsi"/>
-          <w:sz w:val="28"/>
-          <w:szCs w:val="16"/>
-        </w:rPr>
-        <w:t>-a{algorytm} - algorytm, który zostanie użyty do wykonania obliczeń, zmienna {algorytm} może przyjmować wartości</w:t>
-      </w:r>
-      <w:r>
-        <w:rPr>
-          <w:rFonts w:eastAsiaTheme="minorEastAsia" w:cstheme="minorHAnsi"/>
-          <w:sz w:val="28"/>
-          <w:szCs w:val="16"/>
-        </w:rPr>
-        <w:t xml:space="preserve"> </w:t>
-      </w:r>
-      <w:r>
-        <w:rPr>
-          <w:rFonts w:eastAsiaTheme="minorEastAsia" w:cstheme="minorHAnsi"/>
-          <w:sz w:val="28"/>
-          <w:szCs w:val="16"/>
-        </w:rPr>
-        <w:t xml:space="preserve">CH lub </w:t>
-      </w:r>
-      <w:r>
-        <w:rPr>
-          <w:rFonts w:eastAsiaTheme="minorEastAsia" w:cstheme="minorHAnsi"/>
-          <w:sz w:val="28"/>
-          <w:szCs w:val="16"/>
-        </w:rPr>
-        <w:t>RR</w:t>
-      </w:r>
-      <w:r>
-        <w:rPr>
-          <w:rFonts w:eastAsiaTheme="minorEastAsia" w:cstheme="minorHAnsi"/>
-          <w:sz w:val="28"/>
-          <w:szCs w:val="16"/>
-        </w:rPr>
-        <w:t xml:space="preserve">. (CH - metoda otoczek wypukłych, </w:t>
-      </w:r>
-      <w:r>
-        <w:rPr>
-          <w:rFonts w:eastAsiaTheme="minorEastAsia" w:cstheme="minorHAnsi"/>
-          <w:sz w:val="28"/>
-          <w:szCs w:val="16"/>
-        </w:rPr>
-        <w:t>RR</w:t>
-      </w:r>
-      <w:r>
-        <w:rPr>
-          <w:rFonts w:eastAsiaTheme="minorEastAsia" w:cstheme="minorHAnsi"/>
-          <w:sz w:val="28"/>
-          <w:szCs w:val="16"/>
-        </w:rPr>
-        <w:t xml:space="preserve"> - metoda rosnących promieni)</w:t>
-      </w:r>
-      <w:r>
-        <w:rPr>
-          <w:rFonts w:eastAsiaTheme="minorEastAsia" w:cstheme="minorHAnsi"/>
-          <w:sz w:val="28"/>
-          <w:szCs w:val="16"/>
-        </w:rPr>
-        <w:br/>
-      </w:r>
-      <w:r>
-        <w:rPr>
-          <w:rFonts w:eastAsiaTheme="minorEastAsia" w:cstheme="minorHAnsi"/>
-          <w:sz w:val="28"/>
-          <w:szCs w:val="16"/>
-        </w:rPr>
-        <w:t>-n{</w:t>
-      </w:r>
-      <w:proofErr w:type="spellStart"/>
-      <w:r>
-        <w:rPr>
-          <w:rFonts w:eastAsiaTheme="minorEastAsia" w:cstheme="minorHAnsi"/>
-          <w:sz w:val="28"/>
-          <w:szCs w:val="16"/>
-        </w:rPr>
-        <w:t>ilośc_punktów</w:t>
-      </w:r>
-      <w:proofErr w:type="spellEnd"/>
-      <w:r>
-        <w:rPr>
-          <w:rFonts w:eastAsiaTheme="minorEastAsia" w:cstheme="minorHAnsi"/>
-          <w:sz w:val="28"/>
-          <w:szCs w:val="16"/>
-        </w:rPr>
-        <w:t>} - definiuje wielkość danych wejściowych losowanych (dla trybu -m2)</w:t>
-      </w:r>
-      <w:r>
-        <w:rPr>
-          <w:rFonts w:eastAsiaTheme="minorEastAsia" w:cstheme="minorHAnsi"/>
-          <w:sz w:val="28"/>
-          <w:szCs w:val="16"/>
-        </w:rPr>
-        <w:t xml:space="preserve"> </w:t>
-      </w:r>
-      <w:r>
-        <w:rPr>
-          <w:rFonts w:eastAsiaTheme="minorEastAsia" w:cstheme="minorHAnsi"/>
-          <w:sz w:val="28"/>
-          <w:szCs w:val="16"/>
-        </w:rPr>
-        <w:t>bądź wielkość danych startowych (dla -m3). Wartość zmiennej</w:t>
-      </w:r>
-      <w:r>
-        <w:rPr>
-          <w:rFonts w:eastAsiaTheme="minorEastAsia" w:cstheme="minorHAnsi"/>
-          <w:sz w:val="28"/>
-          <w:szCs w:val="16"/>
-        </w:rPr>
-        <w:t xml:space="preserve"> </w:t>
-      </w:r>
-      <w:r>
-        <w:rPr>
-          <w:rFonts w:eastAsiaTheme="minorEastAsia" w:cstheme="minorHAnsi"/>
-          <w:sz w:val="28"/>
-          <w:szCs w:val="16"/>
-        </w:rPr>
-        <w:t>{</w:t>
-      </w:r>
-      <w:proofErr w:type="spellStart"/>
-      <w:r>
-        <w:rPr>
-          <w:rFonts w:eastAsiaTheme="minorEastAsia" w:cstheme="minorHAnsi"/>
-          <w:sz w:val="28"/>
-          <w:szCs w:val="16"/>
-        </w:rPr>
-        <w:t>ilośc_punktów</w:t>
-      </w:r>
-      <w:proofErr w:type="spellEnd"/>
-      <w:r>
-        <w:rPr>
-          <w:rFonts w:eastAsiaTheme="minorEastAsia" w:cstheme="minorHAnsi"/>
-          <w:sz w:val="28"/>
-          <w:szCs w:val="16"/>
-        </w:rPr>
-        <w:t>} powinna być liczbą całkowitą nie mniejszą niż 3.</w:t>
-      </w:r>
-      <w:r>
-        <w:rPr>
-          <w:rFonts w:eastAsiaTheme="minorEastAsia" w:cstheme="minorHAnsi"/>
-          <w:sz w:val="28"/>
-          <w:szCs w:val="16"/>
-        </w:rPr>
-        <w:br/>
-      </w:r>
-      <w:r>
-        <w:rPr>
-          <w:rFonts w:eastAsiaTheme="minorEastAsia" w:cstheme="minorHAnsi"/>
-          <w:sz w:val="28"/>
-          <w:szCs w:val="16"/>
-        </w:rPr>
-        <w:t>-s{skok} - definiuje wielkość skoku między wielkością danych wejściowych w trybie wywołania -m3.</w:t>
-      </w:r>
-      <w:r>
-        <w:rPr>
-          <w:rFonts w:eastAsiaTheme="minorEastAsia" w:cstheme="minorHAnsi"/>
-          <w:sz w:val="28"/>
-          <w:szCs w:val="16"/>
-        </w:rPr>
-        <w:t xml:space="preserve"> </w:t>
-      </w:r>
-      <w:r>
-        <w:rPr>
-          <w:rFonts w:eastAsiaTheme="minorEastAsia" w:cstheme="minorHAnsi"/>
-          <w:sz w:val="28"/>
-          <w:szCs w:val="16"/>
-        </w:rPr>
-        <w:t>Zmienna {step} powinna być nieujemną liczbą całkowitą.</w:t>
-      </w:r>
-      <w:r>
-        <w:rPr>
-          <w:rFonts w:eastAsiaTheme="minorEastAsia" w:cstheme="minorHAnsi"/>
-          <w:sz w:val="28"/>
-          <w:szCs w:val="16"/>
-        </w:rPr>
-        <w:br/>
-      </w:r>
-      <w:r>
-        <w:rPr>
-          <w:rFonts w:eastAsiaTheme="minorEastAsia" w:cstheme="minorHAnsi"/>
-          <w:sz w:val="28"/>
-          <w:szCs w:val="16"/>
-        </w:rPr>
-        <w:t>-t{</w:t>
-      </w:r>
-      <w:proofErr w:type="spellStart"/>
-      <w:r>
-        <w:rPr>
-          <w:rFonts w:eastAsiaTheme="minorEastAsia" w:cstheme="minorHAnsi"/>
-          <w:sz w:val="28"/>
-          <w:szCs w:val="16"/>
-        </w:rPr>
-        <w:t>ilość_testów</w:t>
-      </w:r>
-      <w:proofErr w:type="spellEnd"/>
-      <w:r>
-        <w:rPr>
-          <w:rFonts w:eastAsiaTheme="minorEastAsia" w:cstheme="minorHAnsi"/>
-          <w:sz w:val="28"/>
-          <w:szCs w:val="16"/>
-        </w:rPr>
-        <w:t>} - definiuje ilość różnych wielkości danych wejściowych, dla których wykonają się testy.</w:t>
-      </w:r>
-      <w:r>
-        <w:rPr>
-          <w:rFonts w:eastAsiaTheme="minorEastAsia" w:cstheme="minorHAnsi"/>
-          <w:sz w:val="28"/>
-          <w:szCs w:val="16"/>
-        </w:rPr>
-        <w:t xml:space="preserve"> </w:t>
-      </w:r>
-      <w:r>
-        <w:rPr>
-          <w:rFonts w:eastAsiaTheme="minorEastAsia" w:cstheme="minorHAnsi"/>
-          <w:sz w:val="28"/>
-          <w:szCs w:val="16"/>
-        </w:rPr>
-        <w:t>Zmienna {</w:t>
-      </w:r>
-      <w:proofErr w:type="spellStart"/>
-      <w:r>
-        <w:rPr>
-          <w:rFonts w:eastAsiaTheme="minorEastAsia" w:cstheme="minorHAnsi"/>
-          <w:sz w:val="28"/>
-          <w:szCs w:val="16"/>
-        </w:rPr>
-        <w:t>ilość_testów</w:t>
-      </w:r>
-      <w:proofErr w:type="spellEnd"/>
-      <w:r>
-        <w:rPr>
-          <w:rFonts w:eastAsiaTheme="minorEastAsia" w:cstheme="minorHAnsi"/>
-          <w:sz w:val="28"/>
-          <w:szCs w:val="16"/>
-        </w:rPr>
-        <w:t>} powinna być liczbą nieparzystą nie mniejszą niż 1. Liczby parzyste</w:t>
-      </w:r>
-      <w:r>
-        <w:rPr>
-          <w:rFonts w:eastAsiaTheme="minorEastAsia" w:cstheme="minorHAnsi"/>
-          <w:sz w:val="28"/>
-          <w:szCs w:val="16"/>
-        </w:rPr>
-        <w:t xml:space="preserve"> </w:t>
-      </w:r>
-      <w:r>
-        <w:rPr>
-          <w:rFonts w:eastAsiaTheme="minorEastAsia" w:cstheme="minorHAnsi"/>
-          <w:sz w:val="28"/>
-          <w:szCs w:val="16"/>
-        </w:rPr>
-        <w:t>zostaną zwiększone w programie o 1.</w:t>
-      </w:r>
-      <w:r>
-        <w:rPr>
-          <w:rFonts w:eastAsiaTheme="minorEastAsia" w:cstheme="minorHAnsi"/>
-          <w:sz w:val="28"/>
-          <w:szCs w:val="16"/>
-        </w:rPr>
-        <w:br/>
-      </w:r>
-      <w:r>
-        <w:rPr>
-          <w:rFonts w:eastAsiaTheme="minorEastAsia" w:cstheme="minorHAnsi"/>
-          <w:sz w:val="28"/>
-          <w:szCs w:val="16"/>
-        </w:rPr>
-        <w:t>-i{iteracje} - ilość iteracji, po której będzie uśredniany czas działania algorytmu dla trybu wywołania -m3.</w:t>
-      </w:r>
-      <w:r>
-        <w:rPr>
-          <w:rFonts w:eastAsiaTheme="minorEastAsia" w:cstheme="minorHAnsi"/>
-          <w:sz w:val="28"/>
-          <w:szCs w:val="16"/>
-        </w:rPr>
-        <w:t xml:space="preserve"> </w:t>
-      </w:r>
-      <w:r>
-        <w:rPr>
-          <w:rFonts w:eastAsiaTheme="minorEastAsia" w:cstheme="minorHAnsi"/>
-          <w:sz w:val="28"/>
-          <w:szCs w:val="16"/>
-        </w:rPr>
-        <w:t>Zmienna {iteracje} powinna być dodatnią liczbą całkowitą.</w:t>
-      </w:r>
-      <w:r>
-        <w:rPr>
-          <w:rFonts w:eastAsiaTheme="minorEastAsia" w:cstheme="minorHAnsi"/>
-          <w:sz w:val="28"/>
-          <w:szCs w:val="16"/>
-        </w:rPr>
-        <w:br/>
-      </w:r>
-      <w:r>
-        <w:rPr>
-          <w:rFonts w:eastAsiaTheme="minorEastAsia" w:cstheme="minorHAnsi"/>
-          <w:sz w:val="28"/>
-          <w:szCs w:val="16"/>
-        </w:rPr>
-        <w:t>-si, -</w:t>
-      </w:r>
-      <w:proofErr w:type="spellStart"/>
-      <w:r>
-        <w:rPr>
-          <w:rFonts w:eastAsiaTheme="minorEastAsia" w:cstheme="minorHAnsi"/>
-          <w:sz w:val="28"/>
-          <w:szCs w:val="16"/>
-        </w:rPr>
-        <w:t>so</w:t>
-      </w:r>
-      <w:proofErr w:type="spellEnd"/>
-      <w:r>
-        <w:rPr>
-          <w:rFonts w:eastAsiaTheme="minorEastAsia" w:cstheme="minorHAnsi"/>
-          <w:sz w:val="28"/>
-          <w:szCs w:val="16"/>
-        </w:rPr>
-        <w:t xml:space="preserve"> - opcjonalne parametry definiujące, czy tryb wywołania -m2 będzie wypisywał wygenerowane wejście i/lub</w:t>
-      </w:r>
-      <w:r>
-        <w:rPr>
-          <w:rFonts w:eastAsiaTheme="minorEastAsia" w:cstheme="minorHAnsi"/>
-          <w:sz w:val="28"/>
-          <w:szCs w:val="16"/>
-        </w:rPr>
-        <w:t xml:space="preserve"> </w:t>
-      </w:r>
-      <w:r>
-        <w:rPr>
-          <w:rFonts w:eastAsiaTheme="minorEastAsia" w:cstheme="minorHAnsi"/>
-          <w:sz w:val="28"/>
-          <w:szCs w:val="16"/>
-        </w:rPr>
-        <w:t>obliczone wyjście na standardowe wyjście.</w:t>
+        <w:lastRenderedPageBreak/>
+        <w:t>2. Wywołuje aplikacje w trybie losowania danych wejściowych o zdefiniowanej ilości oraz z wybranym algorytmem do wykonania obliczeń. Wyniki prezentuje graficznie. Pozwala zdefiniować opcje do zapisania danych wejściowych lub/i wyjściowych na standardowe wyjście.</w:t>
+      </w:r>
+      <w:r>
+        <w:rPr>
+          <w:rFonts w:eastAsiaTheme="minorEastAsia" w:cstheme="minorHAnsi"/>
+          <w:sz w:val="28"/>
+          <w:szCs w:val="16"/>
+        </w:rPr>
+        <w:br/>
+        <w:t>3. Uruchamia aplikacje w trybie mierzenia czasu działania algorytmów oraz sprawdzania ich złożoności obliczeniowej. Obliczenia zaczynają się od zdefiniowanej wielkości danych, zwiększają się o zdefiniowany skok, wykonuje się podana ilość testów, a czas obliczeń dla określonej wielkości danych wejściowych jest uśredniany na podstawie ilości iteracji. Wynikiem działania tego trybu jest wydruk na standardowe wyjście określający dla wszystkich algorytmów wielkość danych wejściowych, średni czas wykonania w milisekundach oraz wartość współczynnika q.</w:t>
+      </w:r>
+      <w:r>
+        <w:rPr>
+          <w:rFonts w:eastAsiaTheme="minorEastAsia" w:cstheme="minorHAnsi"/>
+          <w:sz w:val="28"/>
+          <w:szCs w:val="16"/>
+        </w:rPr>
+        <w:br/>
+        <w:t>4. Wypisuje na standardowe wyjście możliwe opcje wywołania programu.</w:t>
       </w:r>
     </w:p>
     <w:p>
       <w:pPr>
         <w:rPr>
           <w:rFonts w:eastAsiaTheme="minorEastAsia" w:cstheme="minorHAnsi"/>
+          <w:sz w:val="28"/>
+          <w:szCs w:val="16"/>
+        </w:rPr>
+      </w:pPr>
+      <w:r>
+        <w:rPr>
+          <w:rFonts w:eastAsiaTheme="minorEastAsia" w:cstheme="minorHAnsi"/>
+          <w:sz w:val="28"/>
+          <w:szCs w:val="16"/>
+        </w:rPr>
+        <w:t>Opis parametrów:</w:t>
+      </w:r>
+      <w:r>
+        <w:rPr>
+          <w:rFonts w:eastAsiaTheme="minorEastAsia" w:cstheme="minorHAnsi"/>
+          <w:sz w:val="28"/>
+          <w:szCs w:val="16"/>
+        </w:rPr>
+        <w:br/>
+        <w:t>-m1, -m2, -m3, -</w:t>
+      </w:r>
+      <w:proofErr w:type="spellStart"/>
+      <w:r>
+        <w:rPr>
+          <w:rFonts w:eastAsiaTheme="minorEastAsia" w:cstheme="minorHAnsi"/>
+          <w:sz w:val="28"/>
+          <w:szCs w:val="16"/>
+        </w:rPr>
+        <w:t>help</w:t>
+      </w:r>
+      <w:proofErr w:type="spellEnd"/>
+      <w:r>
+        <w:rPr>
+          <w:rFonts w:eastAsiaTheme="minorEastAsia" w:cstheme="minorHAnsi"/>
+          <w:sz w:val="28"/>
+          <w:szCs w:val="16"/>
+        </w:rPr>
+        <w:t xml:space="preserve"> - wybór opcji wykonania programu.</w:t>
+      </w:r>
+      <w:r>
+        <w:rPr>
+          <w:rFonts w:eastAsiaTheme="minorEastAsia" w:cstheme="minorHAnsi"/>
+          <w:sz w:val="28"/>
+          <w:szCs w:val="16"/>
+        </w:rPr>
+        <w:br/>
+        <w:t>-a{algorytm} - algorytm, który zostanie użyty do wykonania obliczeń, zmienna {algorytm} może przyjmować wartości CH lub RR. (CH - metoda otoczek wypukłych, RR - metoda rosnących promieni)</w:t>
+      </w:r>
+      <w:r>
+        <w:rPr>
+          <w:rFonts w:eastAsiaTheme="minorEastAsia" w:cstheme="minorHAnsi"/>
+          <w:sz w:val="28"/>
+          <w:szCs w:val="16"/>
+        </w:rPr>
+        <w:br/>
+        <w:t>-n{</w:t>
+      </w:r>
+      <w:proofErr w:type="spellStart"/>
+      <w:r>
+        <w:rPr>
+          <w:rFonts w:eastAsiaTheme="minorEastAsia" w:cstheme="minorHAnsi"/>
+          <w:sz w:val="28"/>
+          <w:szCs w:val="16"/>
+        </w:rPr>
+        <w:t>ilośc_punktów</w:t>
+      </w:r>
+      <w:proofErr w:type="spellEnd"/>
+      <w:r>
+        <w:rPr>
+          <w:rFonts w:eastAsiaTheme="minorEastAsia" w:cstheme="minorHAnsi"/>
+          <w:sz w:val="28"/>
+          <w:szCs w:val="16"/>
+        </w:rPr>
+        <w:t>} - definiuje wielkość danych wejściowych losowanych (dla trybu -m2) bądź wielkość danych startowych (dla -m3). Wartość zmiennej {</w:t>
+      </w:r>
+      <w:proofErr w:type="spellStart"/>
+      <w:r>
+        <w:rPr>
+          <w:rFonts w:eastAsiaTheme="minorEastAsia" w:cstheme="minorHAnsi"/>
+          <w:sz w:val="28"/>
+          <w:szCs w:val="16"/>
+        </w:rPr>
+        <w:t>ilośc_punktów</w:t>
+      </w:r>
+      <w:proofErr w:type="spellEnd"/>
+      <w:r>
+        <w:rPr>
+          <w:rFonts w:eastAsiaTheme="minorEastAsia" w:cstheme="minorHAnsi"/>
+          <w:sz w:val="28"/>
+          <w:szCs w:val="16"/>
+        </w:rPr>
+        <w:t>} powinna być liczbą całkowitą nie mniejszą niż 3.</w:t>
+      </w:r>
+      <w:r>
+        <w:rPr>
+          <w:rFonts w:eastAsiaTheme="minorEastAsia" w:cstheme="minorHAnsi"/>
+          <w:sz w:val="28"/>
+          <w:szCs w:val="16"/>
+        </w:rPr>
+        <w:br/>
+        <w:t>-s{skok} - definiuje wielkość skoku między wielkością danych wejściowych w trybie wywołania -m3. Zmienna {step} powinna być nieujemną liczbą całkowitą.</w:t>
+      </w:r>
+      <w:r>
+        <w:rPr>
+          <w:rFonts w:eastAsiaTheme="minorEastAsia" w:cstheme="minorHAnsi"/>
+          <w:sz w:val="28"/>
+          <w:szCs w:val="16"/>
+        </w:rPr>
+        <w:br/>
+        <w:t>-t{</w:t>
+      </w:r>
+      <w:proofErr w:type="spellStart"/>
+      <w:r>
+        <w:rPr>
+          <w:rFonts w:eastAsiaTheme="minorEastAsia" w:cstheme="minorHAnsi"/>
+          <w:sz w:val="28"/>
+          <w:szCs w:val="16"/>
+        </w:rPr>
+        <w:t>ilość_testów</w:t>
+      </w:r>
+      <w:proofErr w:type="spellEnd"/>
+      <w:r>
+        <w:rPr>
+          <w:rFonts w:eastAsiaTheme="minorEastAsia" w:cstheme="minorHAnsi"/>
+          <w:sz w:val="28"/>
+          <w:szCs w:val="16"/>
+        </w:rPr>
+        <w:t>} - definiuje ilość różnych wielkości danych wejściowych, dla których wykonają się testy. Zmienna {</w:t>
+      </w:r>
+      <w:proofErr w:type="spellStart"/>
+      <w:r>
+        <w:rPr>
+          <w:rFonts w:eastAsiaTheme="minorEastAsia" w:cstheme="minorHAnsi"/>
+          <w:sz w:val="28"/>
+          <w:szCs w:val="16"/>
+        </w:rPr>
+        <w:t>ilość_testów</w:t>
+      </w:r>
+      <w:proofErr w:type="spellEnd"/>
+      <w:r>
+        <w:rPr>
+          <w:rFonts w:eastAsiaTheme="minorEastAsia" w:cstheme="minorHAnsi"/>
+          <w:sz w:val="28"/>
+          <w:szCs w:val="16"/>
+        </w:rPr>
+        <w:t>} powinna być liczbą nieparzystą nie mniejszą niż 1. Liczby parzyste zostaną zwiększone w programie o 1.</w:t>
+      </w:r>
+      <w:r>
+        <w:rPr>
+          <w:rFonts w:eastAsiaTheme="minorEastAsia" w:cstheme="minorHAnsi"/>
+          <w:sz w:val="28"/>
+          <w:szCs w:val="16"/>
+        </w:rPr>
+        <w:br/>
+        <w:t>-i{iteracje} - ilość iteracji, po której będzie uśredniany czas działania algorytmu dla trybu wywołania -m3. Zmienna {iteracje} powinna być dodatnią liczbą całkowitą.</w:t>
+      </w:r>
+      <w:r>
+        <w:rPr>
+          <w:rFonts w:eastAsiaTheme="minorEastAsia" w:cstheme="minorHAnsi"/>
+          <w:sz w:val="28"/>
+          <w:szCs w:val="16"/>
+        </w:rPr>
+        <w:br/>
+        <w:t>-si, -</w:t>
+      </w:r>
+      <w:proofErr w:type="spellStart"/>
+      <w:r>
+        <w:rPr>
+          <w:rFonts w:eastAsiaTheme="minorEastAsia" w:cstheme="minorHAnsi"/>
+          <w:sz w:val="28"/>
+          <w:szCs w:val="16"/>
+        </w:rPr>
+        <w:t>so</w:t>
+      </w:r>
+      <w:proofErr w:type="spellEnd"/>
+      <w:r>
+        <w:rPr>
+          <w:rFonts w:eastAsiaTheme="minorEastAsia" w:cstheme="minorHAnsi"/>
+          <w:sz w:val="28"/>
+          <w:szCs w:val="16"/>
+        </w:rPr>
+        <w:t xml:space="preserve"> - opcjonalne parametry definiujące, czy tryb wywołania -m2 będzie wypisywał wygenerowane wejście i/lub obliczone wyjście na standardowe wyjście.</w:t>
+      </w:r>
+    </w:p>
+    <w:p>
+      <w:pPr>
+        <w:rPr>
+          <w:rFonts w:eastAsiaTheme="minorEastAsia" w:cstheme="minorHAnsi"/>
           <w:b/>
           <w:sz w:val="36"/>
           <w:szCs w:val="16"/>
@@ -2857,6 +2497,15 @@
         </w:rPr>
         <w:br/>
       </w:r>
+    </w:p>
+    <w:p>
+      <w:pPr>
+        <w:rPr>
+          <w:rFonts w:eastAsiaTheme="minorEastAsia" w:cstheme="minorHAnsi"/>
+          <w:sz w:val="28"/>
+          <w:szCs w:val="16"/>
+        </w:rPr>
+      </w:pPr>
       <w:r>
         <w:rPr>
           <w:rFonts w:eastAsiaTheme="minorEastAsia" w:cstheme="minorHAnsi"/>
@@ -2864,333 +2513,335 @@
           <w:sz w:val="36"/>
           <w:szCs w:val="16"/>
         </w:rPr>
-        <w:br/>
+        <w:lastRenderedPageBreak/>
+        <w:t>5. Opis plików</w:t>
+      </w:r>
+      <w:r>
+        <w:rPr>
+          <w:rFonts w:eastAsiaTheme="minorEastAsia" w:cstheme="minorHAnsi"/>
+          <w:b/>
+          <w:sz w:val="36"/>
+          <w:szCs w:val="16"/>
+        </w:rPr>
+        <w:br/>
+      </w:r>
+      <w:r>
+        <w:rPr>
+          <w:rFonts w:eastAsiaTheme="minorEastAsia" w:cstheme="minorHAnsi"/>
+          <w:sz w:val="28"/>
+          <w:szCs w:val="16"/>
+        </w:rPr>
+        <w:t>Pliki w ramach aplikacji zostały podzielone na pakiety:</w:t>
+      </w:r>
+      <w:r>
+        <w:rPr>
+          <w:rFonts w:eastAsiaTheme="minorEastAsia" w:cstheme="minorHAnsi"/>
+          <w:sz w:val="28"/>
+          <w:szCs w:val="16"/>
+        </w:rPr>
+        <w:br/>
+        <w:t xml:space="preserve">a) AAL – pakiet główny aplikacji zawierający plik z metodą </w:t>
+      </w:r>
+      <w:proofErr w:type="spellStart"/>
+      <w:r>
+        <w:rPr>
+          <w:rFonts w:eastAsiaTheme="minorEastAsia" w:cstheme="minorHAnsi"/>
+          <w:sz w:val="28"/>
+          <w:szCs w:val="16"/>
+        </w:rPr>
+        <w:t>main</w:t>
+      </w:r>
+      <w:proofErr w:type="spellEnd"/>
+      <w:r>
+        <w:rPr>
+          <w:rFonts w:eastAsiaTheme="minorEastAsia" w:cstheme="minorHAnsi"/>
+          <w:sz w:val="28"/>
+          <w:szCs w:val="16"/>
+        </w:rPr>
+        <w:t>:</w:t>
+      </w:r>
+      <w:r>
+        <w:rPr>
+          <w:rFonts w:eastAsiaTheme="minorEastAsia" w:cstheme="minorHAnsi"/>
+          <w:sz w:val="28"/>
+          <w:szCs w:val="16"/>
+        </w:rPr>
+        <w:br/>
+        <w:t>-AAL.java – plik, od którego zaczyna się wykonanie programu, przesyła argumenty wywołania do dalszych struktur danych</w:t>
+      </w:r>
+      <w:r>
+        <w:rPr>
+          <w:rFonts w:eastAsiaTheme="minorEastAsia" w:cstheme="minorHAnsi"/>
+          <w:sz w:val="28"/>
+          <w:szCs w:val="16"/>
+        </w:rPr>
+        <w:br/>
+        <w:t xml:space="preserve">b) </w:t>
+      </w:r>
+      <w:proofErr w:type="spellStart"/>
+      <w:r>
+        <w:rPr>
+          <w:rFonts w:eastAsiaTheme="minorEastAsia" w:cstheme="minorHAnsi"/>
+          <w:sz w:val="28"/>
+          <w:szCs w:val="16"/>
+        </w:rPr>
+        <w:t>algorithms</w:t>
+      </w:r>
+      <w:proofErr w:type="spellEnd"/>
+      <w:r>
+        <w:rPr>
+          <w:rFonts w:eastAsiaTheme="minorEastAsia" w:cstheme="minorHAnsi"/>
+          <w:sz w:val="28"/>
+          <w:szCs w:val="16"/>
+        </w:rPr>
+        <w:t xml:space="preserve"> – pakiet zawierający definicje klas odpowiedzialnych za generowanie spiral na podstawie algorytmów:</w:t>
+      </w:r>
+      <w:r>
+        <w:rPr>
+          <w:rFonts w:eastAsiaTheme="minorEastAsia" w:cstheme="minorHAnsi"/>
+          <w:sz w:val="28"/>
+          <w:szCs w:val="16"/>
+        </w:rPr>
+        <w:br/>
+        <w:t>-ConvexHullAlgorithm.java – algorytm otoczek wypukłych</w:t>
+      </w:r>
+      <w:r>
+        <w:rPr>
+          <w:rFonts w:eastAsiaTheme="minorEastAsia" w:cstheme="minorHAnsi"/>
+          <w:sz w:val="28"/>
+          <w:szCs w:val="16"/>
+        </w:rPr>
+        <w:br/>
+        <w:t>-RisingRadiusAlgorithm.java – algorytm rosnących promieni</w:t>
+      </w:r>
+      <w:r>
+        <w:rPr>
+          <w:rFonts w:eastAsiaTheme="minorEastAsia" w:cstheme="minorHAnsi"/>
+          <w:sz w:val="28"/>
+          <w:szCs w:val="16"/>
+        </w:rPr>
+        <w:br/>
+        <w:t>-SpiralAlgorithm.java – interfejs definiujący wymagane metody w algorytmach</w:t>
+      </w:r>
+      <w:r>
+        <w:rPr>
+          <w:rFonts w:eastAsiaTheme="minorEastAsia" w:cstheme="minorHAnsi"/>
+          <w:sz w:val="28"/>
+          <w:szCs w:val="16"/>
+        </w:rPr>
+        <w:br/>
+        <w:t xml:space="preserve">c) </w:t>
+      </w:r>
+      <w:proofErr w:type="spellStart"/>
+      <w:r>
+        <w:rPr>
+          <w:rFonts w:eastAsiaTheme="minorEastAsia" w:cstheme="minorHAnsi"/>
+          <w:sz w:val="28"/>
+          <w:szCs w:val="16"/>
+        </w:rPr>
+        <w:t>exceptions</w:t>
+      </w:r>
+      <w:proofErr w:type="spellEnd"/>
+      <w:r>
+        <w:rPr>
+          <w:rFonts w:eastAsiaTheme="minorEastAsia" w:cstheme="minorHAnsi"/>
+          <w:sz w:val="28"/>
+          <w:szCs w:val="16"/>
+        </w:rPr>
+        <w:t xml:space="preserve"> – pakiet zawierający wyjątki potrzebne do obsługi pewnych sytuacji wyjątkowych:</w:t>
+      </w:r>
+      <w:r>
+        <w:rPr>
+          <w:rFonts w:eastAsiaTheme="minorEastAsia" w:cstheme="minorHAnsi"/>
+          <w:sz w:val="28"/>
+          <w:szCs w:val="16"/>
+        </w:rPr>
+        <w:br/>
+        <w:t>-WrongArgumentException.java – wyjątek rzucany, gdy któryś z parametrów wywołania jest niepoprawny</w:t>
+      </w:r>
+      <w:r>
+        <w:rPr>
+          <w:rFonts w:eastAsiaTheme="minorEastAsia" w:cstheme="minorHAnsi"/>
+          <w:sz w:val="28"/>
+          <w:szCs w:val="16"/>
+        </w:rPr>
+        <w:br/>
+        <w:t>d) model – pakiet zawierający pliki z jednostkami, na których operujemy:</w:t>
+      </w:r>
+      <w:r>
+        <w:rPr>
+          <w:rFonts w:eastAsiaTheme="minorEastAsia" w:cstheme="minorHAnsi"/>
+          <w:sz w:val="28"/>
+          <w:szCs w:val="16"/>
+        </w:rPr>
+        <w:br/>
+        <w:t>-Point.java – klasa określająca punkt na płaszczyźnie</w:t>
+      </w:r>
+      <w:r>
+        <w:rPr>
+          <w:rFonts w:eastAsiaTheme="minorEastAsia" w:cstheme="minorHAnsi"/>
+          <w:sz w:val="28"/>
+          <w:szCs w:val="16"/>
+        </w:rPr>
+        <w:br/>
+        <w:t>-Vector.java – klasa określająca wektor między dwoma punktami</w:t>
+      </w:r>
+      <w:r>
+        <w:rPr>
+          <w:rFonts w:eastAsiaTheme="minorEastAsia" w:cstheme="minorHAnsi"/>
+          <w:sz w:val="28"/>
+          <w:szCs w:val="16"/>
+        </w:rPr>
+        <w:br/>
+        <w:t>e) utilities – pakiet klas „narzędzi” dla programu</w:t>
+      </w:r>
+      <w:r>
+        <w:rPr>
+          <w:rFonts w:eastAsiaTheme="minorEastAsia" w:cstheme="minorHAnsi"/>
+          <w:sz w:val="28"/>
+          <w:szCs w:val="16"/>
+        </w:rPr>
+        <w:br/>
+        <w:t>-AngleComparator.java – klasa określająca sposób porównywania dwóch punktów na podstawie kątów</w:t>
+      </w:r>
+      <w:r>
+        <w:rPr>
+          <w:rFonts w:eastAsiaTheme="minorEastAsia" w:cstheme="minorHAnsi"/>
+          <w:sz w:val="28"/>
+          <w:szCs w:val="16"/>
+        </w:rPr>
+        <w:br/>
+        <w:t>-ArgumentParser.java – klasa zajmująca się przetworzeniem parametrów wejściowych aplikacji i odpowiedniego wywołania funkcji</w:t>
+      </w:r>
+      <w:r>
+        <w:rPr>
+          <w:rFonts w:eastAsiaTheme="minorEastAsia" w:cstheme="minorHAnsi"/>
+          <w:sz w:val="28"/>
+          <w:szCs w:val="16"/>
+        </w:rPr>
+        <w:br/>
+        <w:t>-Measurement.java – klasa służąca do przeprowadzania pomiarów i testowania złożoności czasowej</w:t>
+      </w:r>
+      <w:r>
+        <w:rPr>
+          <w:rFonts w:eastAsiaTheme="minorEastAsia" w:cstheme="minorHAnsi"/>
+          <w:sz w:val="28"/>
+          <w:szCs w:val="16"/>
+        </w:rPr>
+        <w:br/>
+        <w:t>-ModulusComparator.java – klasa określająca sposób porównywania dwóch punktów na podstawie ich odległości od punktu zadanego</w:t>
+      </w:r>
+      <w:r>
+        <w:rPr>
+          <w:rFonts w:eastAsiaTheme="minorEastAsia" w:cstheme="minorHAnsi"/>
+          <w:sz w:val="28"/>
+          <w:szCs w:val="16"/>
+        </w:rPr>
+        <w:br/>
+        <w:t xml:space="preserve">-PointGenerator.java – klasa odpowiedzialna za generowanie losowych punktów na </w:t>
+      </w:r>
+      <w:proofErr w:type="spellStart"/>
+      <w:r>
+        <w:rPr>
+          <w:rFonts w:eastAsiaTheme="minorEastAsia" w:cstheme="minorHAnsi"/>
+          <w:sz w:val="28"/>
+          <w:szCs w:val="16"/>
+        </w:rPr>
+        <w:t>płaszczyźni</w:t>
+      </w:r>
+      <w:proofErr w:type="spellEnd"/>
+      <w:r>
+        <w:rPr>
+          <w:rFonts w:eastAsiaTheme="minorEastAsia" w:cstheme="minorHAnsi"/>
+          <w:sz w:val="28"/>
+          <w:szCs w:val="16"/>
+        </w:rPr>
+        <w:br/>
+        <w:t xml:space="preserve">f) </w:t>
+      </w:r>
+      <w:proofErr w:type="spellStart"/>
+      <w:r>
+        <w:rPr>
+          <w:rFonts w:eastAsiaTheme="minorEastAsia" w:cstheme="minorHAnsi"/>
+          <w:sz w:val="28"/>
+          <w:szCs w:val="16"/>
+        </w:rPr>
+        <w:t>view</w:t>
+      </w:r>
+      <w:proofErr w:type="spellEnd"/>
+      <w:r>
+        <w:rPr>
+          <w:rFonts w:eastAsiaTheme="minorEastAsia" w:cstheme="minorHAnsi"/>
+          <w:sz w:val="28"/>
+          <w:szCs w:val="16"/>
+        </w:rPr>
+        <w:t xml:space="preserve"> – </w:t>
+      </w:r>
+      <w:r>
+        <w:rPr>
+          <w:rFonts w:eastAsiaTheme="minorEastAsia" w:cstheme="minorHAnsi"/>
+          <w:sz w:val="28"/>
+          <w:szCs w:val="16"/>
+        </w:rPr>
+        <w:t>pakiet zawierający klasy określające widok aplikacji</w:t>
+      </w:r>
+      <w:r>
+        <w:rPr>
+          <w:rFonts w:eastAsiaTheme="minorEastAsia" w:cstheme="minorHAnsi"/>
+          <w:sz w:val="28"/>
+          <w:szCs w:val="16"/>
+        </w:rPr>
+        <w:br/>
+        <w:t xml:space="preserve">-View.java – klasa przechowująca wymiary okna oraz główny </w:t>
+      </w:r>
+      <w:proofErr w:type="spellStart"/>
+      <w:r>
+        <w:rPr>
+          <w:rFonts w:eastAsiaTheme="minorEastAsia" w:cstheme="minorHAnsi"/>
+          <w:i/>
+          <w:sz w:val="28"/>
+          <w:szCs w:val="16"/>
+        </w:rPr>
+        <w:t>Stage</w:t>
+      </w:r>
+      <w:proofErr w:type="spellEnd"/>
+      <w:r>
+        <w:rPr>
+          <w:rFonts w:eastAsiaTheme="minorEastAsia" w:cstheme="minorHAnsi"/>
+          <w:sz w:val="28"/>
+          <w:szCs w:val="16"/>
+        </w:rPr>
+        <w:t xml:space="preserve"> programu</w:t>
+      </w:r>
+      <w:r>
+        <w:rPr>
+          <w:rFonts w:eastAsiaTheme="minorEastAsia" w:cstheme="minorHAnsi"/>
+          <w:sz w:val="28"/>
+          <w:szCs w:val="16"/>
+        </w:rPr>
+        <w:br/>
+        <w:t>-SpiralView.java – klasa określająca sposób wyświetlania i rysowania spirali</w:t>
       </w:r>
     </w:p>
     <w:p>
       <w:pPr>
         <w:rPr>
           <w:rFonts w:eastAsiaTheme="minorEastAsia" w:cstheme="minorHAnsi"/>
-          <w:sz w:val="28"/>
-          <w:szCs w:val="16"/>
-        </w:rPr>
-      </w:pPr>
-      <w:r>
-        <w:rPr>
-          <w:rFonts w:eastAsiaTheme="minorEastAsia" w:cstheme="minorHAnsi"/>
           <w:b/>
           <w:sz w:val="36"/>
           <w:szCs w:val="16"/>
         </w:rPr>
-        <w:lastRenderedPageBreak/>
-        <w:t>5. Opis plików</w:t>
-      </w:r>
-      <w:r>
+      </w:pPr>
+    </w:p>
+    <w:p>
+      <w:pPr>
         <w:rPr>
           <w:rFonts w:eastAsiaTheme="minorEastAsia" w:cstheme="minorHAnsi"/>
           <w:b/>
           <w:sz w:val="36"/>
           <w:szCs w:val="16"/>
         </w:rPr>
-        <w:br/>
-      </w:r>
-      <w:r>
-        <w:rPr>
-          <w:rFonts w:eastAsiaTheme="minorEastAsia" w:cstheme="minorHAnsi"/>
-          <w:sz w:val="28"/>
-          <w:szCs w:val="16"/>
-        </w:rPr>
-        <w:t>Pliki w ramach aplikacji zostały podzielone na pakiety:</w:t>
-      </w:r>
-      <w:r>
-        <w:rPr>
-          <w:rFonts w:eastAsiaTheme="minorEastAsia" w:cstheme="minorHAnsi"/>
-          <w:sz w:val="28"/>
-          <w:szCs w:val="16"/>
-        </w:rPr>
-        <w:br/>
-        <w:t xml:space="preserve">a) AAL – pakiet główny aplikacji zawierający plik z metodą </w:t>
-      </w:r>
-      <w:proofErr w:type="spellStart"/>
-      <w:r>
-        <w:rPr>
-          <w:rFonts w:eastAsiaTheme="minorEastAsia" w:cstheme="minorHAnsi"/>
-          <w:sz w:val="28"/>
-          <w:szCs w:val="16"/>
-        </w:rPr>
-        <w:t>main</w:t>
-      </w:r>
-      <w:proofErr w:type="spellEnd"/>
-      <w:r>
-        <w:rPr>
-          <w:rFonts w:eastAsiaTheme="minorEastAsia" w:cstheme="minorHAnsi"/>
-          <w:sz w:val="28"/>
-          <w:szCs w:val="16"/>
-        </w:rPr>
-        <w:t>:</w:t>
-      </w:r>
-      <w:r>
-        <w:rPr>
-          <w:rFonts w:eastAsiaTheme="minorEastAsia" w:cstheme="minorHAnsi"/>
-          <w:sz w:val="28"/>
-          <w:szCs w:val="16"/>
-        </w:rPr>
-        <w:br/>
-        <w:t>-AAL.java – plik, od którego zaczyna się wykonanie programu, przesyła argumenty wywołania do dalszych struktur danych</w:t>
-      </w:r>
-      <w:r>
-        <w:rPr>
-          <w:rFonts w:eastAsiaTheme="minorEastAsia" w:cstheme="minorHAnsi"/>
-          <w:sz w:val="28"/>
-          <w:szCs w:val="16"/>
-        </w:rPr>
-        <w:br/>
-        <w:t xml:space="preserve">b) </w:t>
-      </w:r>
-      <w:proofErr w:type="spellStart"/>
-      <w:r>
-        <w:rPr>
-          <w:rFonts w:eastAsiaTheme="minorEastAsia" w:cstheme="minorHAnsi"/>
-          <w:sz w:val="28"/>
-          <w:szCs w:val="16"/>
-        </w:rPr>
-        <w:t>algorithms</w:t>
-      </w:r>
-      <w:proofErr w:type="spellEnd"/>
-      <w:r>
-        <w:rPr>
-          <w:rFonts w:eastAsiaTheme="minorEastAsia" w:cstheme="minorHAnsi"/>
-          <w:sz w:val="28"/>
-          <w:szCs w:val="16"/>
-        </w:rPr>
-        <w:t xml:space="preserve"> – pakiet zawierający definicje klas odpowiedzialnych za generowanie spiral na podstawie algorytmów:</w:t>
-      </w:r>
-      <w:r>
-        <w:rPr>
-          <w:rFonts w:eastAsiaTheme="minorEastAsia" w:cstheme="minorHAnsi"/>
-          <w:sz w:val="28"/>
-          <w:szCs w:val="16"/>
-        </w:rPr>
-        <w:br/>
-        <w:t>-ConvexHullAlgorithm.java – algorytm otoczek wypukłych</w:t>
-      </w:r>
-      <w:r>
-        <w:rPr>
-          <w:rFonts w:eastAsiaTheme="minorEastAsia" w:cstheme="minorHAnsi"/>
-          <w:sz w:val="28"/>
-          <w:szCs w:val="16"/>
-        </w:rPr>
-        <w:br/>
-        <w:t>-RisingRadiusAlgorithm.java – algorytm rosnących promieni</w:t>
-      </w:r>
-      <w:r>
-        <w:rPr>
-          <w:rFonts w:eastAsiaTheme="minorEastAsia" w:cstheme="minorHAnsi"/>
-          <w:sz w:val="28"/>
-          <w:szCs w:val="16"/>
-        </w:rPr>
-        <w:br/>
-        <w:t>-SpiralAlgorithm.java – interfejs definiujący wymagane metody w algorytmach</w:t>
-      </w:r>
-      <w:r>
-        <w:rPr>
-          <w:rFonts w:eastAsiaTheme="minorEastAsia" w:cstheme="minorHAnsi"/>
-          <w:sz w:val="28"/>
-          <w:szCs w:val="16"/>
-        </w:rPr>
-        <w:br/>
-        <w:t xml:space="preserve">c) </w:t>
-      </w:r>
-      <w:proofErr w:type="spellStart"/>
-      <w:r>
-        <w:rPr>
-          <w:rFonts w:eastAsiaTheme="minorEastAsia" w:cstheme="minorHAnsi"/>
-          <w:sz w:val="28"/>
-          <w:szCs w:val="16"/>
-        </w:rPr>
-        <w:t>exceptions</w:t>
-      </w:r>
-      <w:proofErr w:type="spellEnd"/>
-      <w:r>
-        <w:rPr>
-          <w:rFonts w:eastAsiaTheme="minorEastAsia" w:cstheme="minorHAnsi"/>
-          <w:sz w:val="28"/>
-          <w:szCs w:val="16"/>
-        </w:rPr>
-        <w:t xml:space="preserve"> – pakiet zawierający wyjątki potrzebne do obsługi pewnych sytuacji wyjątkowych:</w:t>
-      </w:r>
-      <w:r>
-        <w:rPr>
-          <w:rFonts w:eastAsiaTheme="minorEastAsia" w:cstheme="minorHAnsi"/>
-          <w:sz w:val="28"/>
-          <w:szCs w:val="16"/>
-        </w:rPr>
-        <w:br/>
-        <w:t>-WrongArgumentException.java – wyjątek rzucany, gdy któryś z parametrów wywołania jest niepoprawny</w:t>
-      </w:r>
-      <w:r>
-        <w:rPr>
-          <w:rFonts w:eastAsiaTheme="minorEastAsia" w:cstheme="minorHAnsi"/>
-          <w:sz w:val="28"/>
-          <w:szCs w:val="16"/>
-        </w:rPr>
-        <w:br/>
-        <w:t>d) model – pakiet zawierający pliki z jednostkami, na których operujemy:</w:t>
-      </w:r>
-      <w:r>
-        <w:rPr>
-          <w:rFonts w:eastAsiaTheme="minorEastAsia" w:cstheme="minorHAnsi"/>
-          <w:sz w:val="28"/>
-          <w:szCs w:val="16"/>
-        </w:rPr>
-        <w:br/>
-        <w:t>-Point.java – klasa określająca punkt na płaszczyźnie</w:t>
-      </w:r>
-      <w:r>
-        <w:rPr>
-          <w:rFonts w:eastAsiaTheme="minorEastAsia" w:cstheme="minorHAnsi"/>
-          <w:sz w:val="28"/>
-          <w:szCs w:val="16"/>
-        </w:rPr>
-        <w:br/>
-        <w:t>-Vector.java – klasa określająca wektor między dwoma punktami</w:t>
-      </w:r>
-      <w:r>
-        <w:rPr>
-          <w:rFonts w:eastAsiaTheme="minorEastAsia" w:cstheme="minorHAnsi"/>
-          <w:sz w:val="28"/>
-          <w:szCs w:val="16"/>
-        </w:rPr>
-        <w:br/>
-        <w:t>e) utilities – pakiet klas „narzędzi” dla programu</w:t>
-      </w:r>
-      <w:r>
-        <w:rPr>
-          <w:rFonts w:eastAsiaTheme="minorEastAsia" w:cstheme="minorHAnsi"/>
-          <w:sz w:val="28"/>
-          <w:szCs w:val="16"/>
-        </w:rPr>
-        <w:br/>
-        <w:t>-AngleComparator.java – klasa określająca sposób porównywania dwóch punktów na podstawie kątów</w:t>
-      </w:r>
-      <w:r>
-        <w:rPr>
-          <w:rFonts w:eastAsiaTheme="minorEastAsia" w:cstheme="minorHAnsi"/>
-          <w:sz w:val="28"/>
-          <w:szCs w:val="16"/>
-        </w:rPr>
-        <w:br/>
-        <w:t>-ArgumentParser.java – klasa zajmująca się przetworzeniem parametrów wejściowych aplikacji i odpowiedniego wywołania funkcji</w:t>
-      </w:r>
-      <w:r>
-        <w:rPr>
-          <w:rFonts w:eastAsiaTheme="minorEastAsia" w:cstheme="minorHAnsi"/>
-          <w:sz w:val="28"/>
-          <w:szCs w:val="16"/>
-        </w:rPr>
-        <w:br/>
-        <w:t>-Measurement.java – klasa służąca do przeprowadzania pomiarów i testowania złożoności czasowej</w:t>
-      </w:r>
-      <w:r>
-        <w:rPr>
-          <w:rFonts w:eastAsiaTheme="minorEastAsia" w:cstheme="minorHAnsi"/>
-          <w:sz w:val="28"/>
-          <w:szCs w:val="16"/>
-        </w:rPr>
-        <w:br/>
-        <w:t>-ModulusComparator.java – klasa określająca sposób porównywania dwóch punktów na podstawie ich odległości od punktu zadanego</w:t>
-      </w:r>
-      <w:r>
-        <w:rPr>
-          <w:rFonts w:eastAsiaTheme="minorEastAsia" w:cstheme="minorHAnsi"/>
-          <w:sz w:val="28"/>
-          <w:szCs w:val="16"/>
-        </w:rPr>
-        <w:br/>
-        <w:t xml:space="preserve">-PointGenerator.java – klasa odpowiedzialna za generowanie losowych punktów na </w:t>
-      </w:r>
-      <w:proofErr w:type="spellStart"/>
-      <w:r>
-        <w:rPr>
-          <w:rFonts w:eastAsiaTheme="minorEastAsia" w:cstheme="minorHAnsi"/>
-          <w:sz w:val="28"/>
-          <w:szCs w:val="16"/>
-        </w:rPr>
-        <w:t>płaszczyźni</w:t>
-      </w:r>
-      <w:proofErr w:type="spellEnd"/>
-      <w:r>
-        <w:rPr>
-          <w:rFonts w:eastAsiaTheme="minorEastAsia" w:cstheme="minorHAnsi"/>
-          <w:sz w:val="28"/>
-          <w:szCs w:val="16"/>
-        </w:rPr>
-        <w:br/>
-        <w:t xml:space="preserve">f) </w:t>
-      </w:r>
-      <w:proofErr w:type="spellStart"/>
-      <w:r>
-        <w:rPr>
-          <w:rFonts w:eastAsiaTheme="minorEastAsia" w:cstheme="minorHAnsi"/>
-          <w:sz w:val="28"/>
-          <w:szCs w:val="16"/>
-        </w:rPr>
-        <w:t>view</w:t>
-      </w:r>
-      <w:proofErr w:type="spellEnd"/>
-      <w:r>
-        <w:rPr>
-          <w:rFonts w:eastAsiaTheme="minorEastAsia" w:cstheme="minorHAnsi"/>
-          <w:sz w:val="28"/>
-          <w:szCs w:val="16"/>
-        </w:rPr>
-        <w:t xml:space="preserve"> – </w:t>
-      </w:r>
-      <w:r>
-        <w:rPr>
-          <w:rFonts w:eastAsiaTheme="minorEastAsia" w:cstheme="minorHAnsi"/>
-          <w:sz w:val="28"/>
-          <w:szCs w:val="16"/>
-        </w:rPr>
-        <w:t>pakiet zawierający klasy określające widok aplikacji</w:t>
-      </w:r>
-      <w:r>
-        <w:rPr>
-          <w:rFonts w:eastAsiaTheme="minorEastAsia" w:cstheme="minorHAnsi"/>
-          <w:sz w:val="28"/>
-          <w:szCs w:val="16"/>
-        </w:rPr>
-        <w:br/>
-        <w:t xml:space="preserve">-View.java – klasa przechowująca wymiary okna oraz główny </w:t>
-      </w:r>
-      <w:proofErr w:type="spellStart"/>
-      <w:r>
-        <w:rPr>
-          <w:rFonts w:eastAsiaTheme="minorEastAsia" w:cstheme="minorHAnsi"/>
-          <w:i/>
-          <w:sz w:val="28"/>
-          <w:szCs w:val="16"/>
-        </w:rPr>
-        <w:t>Stage</w:t>
-      </w:r>
-      <w:proofErr w:type="spellEnd"/>
-      <w:r>
-        <w:rPr>
-          <w:rFonts w:eastAsiaTheme="minorEastAsia" w:cstheme="minorHAnsi"/>
-          <w:sz w:val="28"/>
-          <w:szCs w:val="16"/>
-        </w:rPr>
-        <w:t xml:space="preserve"> programu</w:t>
-      </w:r>
-      <w:r>
-        <w:rPr>
-          <w:rFonts w:eastAsiaTheme="minorEastAsia" w:cstheme="minorHAnsi"/>
-          <w:sz w:val="28"/>
-          <w:szCs w:val="16"/>
-        </w:rPr>
-        <w:br/>
-        <w:t>-SpiralView.java – klasa określająca sposób wyświetlania i rysowania spirali</w:t>
-      </w:r>
+      </w:pPr>
     </w:p>
     <w:p>
       <w:pPr>
@@ -3206,88 +2857,116 @@
       <w:pPr>
         <w:rPr>
           <w:rFonts w:eastAsiaTheme="minorEastAsia" w:cstheme="minorHAnsi"/>
+          <w:sz w:val="28"/>
+          <w:szCs w:val="16"/>
+        </w:rPr>
+      </w:pPr>
+      <w:r>
+        <w:rPr>
+          <w:rFonts w:eastAsiaTheme="minorEastAsia" w:cstheme="minorHAnsi"/>
           <w:b/>
           <w:sz w:val="36"/>
           <w:szCs w:val="16"/>
         </w:rPr>
-      </w:pPr>
+        <w:lastRenderedPageBreak/>
+        <w:t>6</w:t>
+      </w:r>
+      <w:r>
+        <w:rPr>
+          <w:rFonts w:eastAsiaTheme="minorEastAsia" w:cstheme="minorHAnsi"/>
+          <w:b/>
+          <w:sz w:val="36"/>
+          <w:szCs w:val="16"/>
+        </w:rPr>
+        <w:t xml:space="preserve">. </w:t>
+      </w:r>
+      <w:r>
+        <w:rPr>
+          <w:rFonts w:eastAsiaTheme="minorEastAsia" w:cstheme="minorHAnsi"/>
+          <w:b/>
+          <w:sz w:val="36"/>
+          <w:szCs w:val="16"/>
+        </w:rPr>
+        <w:t>Testy złożoności oraz pomiary czasu wykonania</w:t>
+      </w:r>
+      <w:r>
+        <w:rPr>
+          <w:rFonts w:eastAsiaTheme="minorEastAsia" w:cstheme="minorHAnsi"/>
+          <w:b/>
+          <w:sz w:val="36"/>
+          <w:szCs w:val="16"/>
+        </w:rPr>
+        <w:br/>
+      </w:r>
+      <w:r>
+        <w:rPr>
+          <w:rFonts w:eastAsiaTheme="minorEastAsia" w:cstheme="minorHAnsi"/>
+          <w:sz w:val="28"/>
+          <w:szCs w:val="16"/>
+        </w:rPr>
+        <w:t xml:space="preserve">Do wykonania testów złożoności wykorzystano tryb -m3 uruchomienia programu. </w:t>
+      </w:r>
+      <w:r>
+        <w:rPr>
+          <w:rFonts w:eastAsiaTheme="minorEastAsia" w:cstheme="minorHAnsi"/>
+          <w:sz w:val="28"/>
+          <w:szCs w:val="16"/>
+        </w:rPr>
+        <w:t>Dla każdego z algorytmów wykonano 1</w:t>
+      </w:r>
+      <w:r>
+        <w:rPr>
+          <w:rFonts w:eastAsiaTheme="minorEastAsia" w:cstheme="minorHAnsi"/>
+          <w:sz w:val="28"/>
+          <w:szCs w:val="16"/>
+        </w:rPr>
+        <w:t>1</w:t>
+      </w:r>
+      <w:r>
+        <w:rPr>
+          <w:rFonts w:eastAsiaTheme="minorEastAsia" w:cstheme="minorHAnsi"/>
+          <w:sz w:val="28"/>
+          <w:szCs w:val="16"/>
+        </w:rPr>
+        <w:t xml:space="preserve"> testów. Początkowe dane wejściowe miały rozmiar </w:t>
+      </w:r>
+      <w:r>
+        <w:rPr>
+          <w:rFonts w:eastAsiaTheme="minorEastAsia" w:cstheme="minorHAnsi"/>
+          <w:sz w:val="28"/>
+          <w:szCs w:val="16"/>
+        </w:rPr>
+        <w:t>10000</w:t>
+      </w:r>
+      <w:r>
+        <w:rPr>
+          <w:rFonts w:eastAsiaTheme="minorEastAsia" w:cstheme="minorHAnsi"/>
+          <w:sz w:val="28"/>
+          <w:szCs w:val="16"/>
+        </w:rPr>
+        <w:t xml:space="preserve"> i zwiększały się o 2000 co test, dając największy rozmiar o wielkości </w:t>
+      </w:r>
+      <w:r>
+        <w:rPr>
+          <w:rFonts w:eastAsiaTheme="minorEastAsia" w:cstheme="minorHAnsi"/>
+          <w:sz w:val="28"/>
+          <w:szCs w:val="16"/>
+        </w:rPr>
+        <w:t>3</w:t>
+      </w:r>
+      <w:r>
+        <w:rPr>
+          <w:rFonts w:eastAsiaTheme="minorEastAsia" w:cstheme="minorHAnsi"/>
+          <w:sz w:val="28"/>
+          <w:szCs w:val="16"/>
+        </w:rPr>
+        <w:t xml:space="preserve">0000. Ilość iteracji do uśrednienia wyniku dla każdego testu wyniosła 10. </w:t>
+      </w:r>
     </w:p>
     <w:p>
       <w:pPr>
         <w:rPr>
           <w:rFonts w:eastAsiaTheme="minorEastAsia" w:cstheme="minorHAnsi"/>
-          <w:b/>
-          <w:sz w:val="36"/>
-          <w:szCs w:val="16"/>
-        </w:rPr>
-      </w:pPr>
-    </w:p>
-    <w:p>
-      <w:pPr>
-        <w:rPr>
-          <w:rFonts w:eastAsiaTheme="minorEastAsia" w:cstheme="minorHAnsi"/>
-          <w:sz w:val="28"/>
-          <w:szCs w:val="16"/>
-        </w:rPr>
-      </w:pPr>
-      <w:r>
-        <w:rPr>
-          <w:rFonts w:eastAsiaTheme="minorEastAsia" w:cstheme="minorHAnsi"/>
-          <w:b/>
-          <w:sz w:val="36"/>
-          <w:szCs w:val="16"/>
-        </w:rPr>
-        <w:lastRenderedPageBreak/>
-        <w:t>6</w:t>
-      </w:r>
-      <w:r>
-        <w:rPr>
-          <w:rFonts w:eastAsiaTheme="minorEastAsia" w:cstheme="minorHAnsi"/>
-          <w:b/>
-          <w:sz w:val="36"/>
-          <w:szCs w:val="16"/>
-        </w:rPr>
-        <w:t xml:space="preserve">. </w:t>
-      </w:r>
-      <w:r>
-        <w:rPr>
-          <w:rFonts w:eastAsiaTheme="minorEastAsia" w:cstheme="minorHAnsi"/>
-          <w:b/>
-          <w:sz w:val="36"/>
-          <w:szCs w:val="16"/>
-        </w:rPr>
-        <w:t>Testy złożoności oraz pomiary czasu wykonania</w:t>
-      </w:r>
-      <w:r>
-        <w:rPr>
-          <w:rFonts w:eastAsiaTheme="minorEastAsia" w:cstheme="minorHAnsi"/>
-          <w:b/>
-          <w:sz w:val="36"/>
-          <w:szCs w:val="16"/>
-        </w:rPr>
-        <w:br/>
-      </w:r>
-      <w:r>
-        <w:rPr>
-          <w:rFonts w:eastAsiaTheme="minorEastAsia" w:cstheme="minorHAnsi"/>
-          <w:sz w:val="28"/>
-          <w:szCs w:val="16"/>
-        </w:rPr>
-        <w:t xml:space="preserve">Do wykonania testów złożoności wykorzystano tryb -m3 uruchomienia programu. </w:t>
-      </w:r>
-      <w:r>
-        <w:rPr>
-          <w:rFonts w:eastAsiaTheme="minorEastAsia" w:cstheme="minorHAnsi"/>
-          <w:sz w:val="28"/>
-          <w:szCs w:val="16"/>
-        </w:rPr>
-        <w:t xml:space="preserve">Dla każdego z algorytmów wykonano 15 testów. Początkowe dane wejściowe miały rozmiar 22000 i zwiększały się o 2000 co test, dając największy rozmiar o wielkości 50000. Ilość iteracji do uśrednienia wyniku dla każdego testu wyniosła 10. </w:t>
-      </w:r>
-    </w:p>
-    <w:p>
-      <w:pPr>
-        <w:rPr>
-          <w:rFonts w:eastAsiaTheme="minorEastAsia" w:cstheme="minorHAnsi"/>
           <w:sz w:val="28"/>
           <w:szCs w:val="16"/>
         </w:rPr>
@@ -3339,7 +3018,7 @@
           <w:sz w:val="28"/>
           <w:szCs w:val="16"/>
         </w:rPr>
-        <w:t xml:space="preserve"> AA</w:t>
+        <w:t xml:space="preserve"> AAL.AAL -m3 -n</w:t>
       </w:r>
       <w:r>
         <w:rPr>
@@ -3348,7 +3027,34 @@
           <w:sz w:val="28"/>
           <w:szCs w:val="16"/>
         </w:rPr>
-        <w:t>L.AAL -m3 -n22000 -s2000 -t15 -i10</w:t>
+        <w:t>10000</w:t>
+      </w:r>
+      <w:r>
+        <w:rPr>
+          <w:rFonts w:eastAsiaTheme="minorEastAsia" w:cstheme="minorHAnsi"/>
+          <w:i/>
+          <w:sz w:val="28"/>
+          <w:szCs w:val="16"/>
+        </w:rPr>
+        <w:t xml:space="preserve"> -s2000 -t1</w:t>
+      </w:r>
+      <w:r>
+        <w:rPr>
+          <w:rFonts w:eastAsiaTheme="minorEastAsia" w:cstheme="minorHAnsi"/>
+          <w:i/>
+          <w:sz w:val="28"/>
+          <w:szCs w:val="16"/>
+        </w:rPr>
+        <w:t>1</w:t>
+      </w:r>
+      <w:r>
+        <w:rPr>
+          <w:rFonts w:eastAsiaTheme="minorEastAsia" w:cstheme="minorHAnsi"/>
+          <w:i/>
+          <w:sz w:val="28"/>
+          <w:szCs w:val="16"/>
+        </w:rPr>
+        <w:t xml:space="preserve"> -i10</w:t>
       </w:r>
     </w:p>
     <w:tbl>
@@ -3502,7 +3208,7 @@
                 <w:sz w:val="28"/>
                 <w:szCs w:val="16"/>
               </w:rPr>
-              <w:t>22000</w:t>
+              <w:t>10000</w:t>
             </w:r>
           </w:p>
         </w:tc>
@@ -3524,9 +3230,8 @@
                 <w:rFonts w:eastAsiaTheme="minorEastAsia" w:cstheme="minorHAnsi"/>
                 <w:sz w:val="28"/>
                 <w:szCs w:val="16"/>
-                <w:lang w:val="en-GB"/>
-              </w:rPr>
-              <w:t>62.6</w:t>
+              </w:rPr>
+              <w:t>30.5</w:t>
             </w:r>
           </w:p>
         </w:tc>
@@ -3541,17 +3246,15 @@
                 <w:rFonts w:eastAsiaTheme="minorEastAsia" w:cstheme="minorHAnsi"/>
                 <w:sz w:val="28"/>
                 <w:szCs w:val="16"/>
-                <w:lang w:val="en-GB"/>
-              </w:rPr>
-            </w:pPr>
-            <w:r>
-              <w:rPr>
-                <w:rFonts w:eastAsiaTheme="minorEastAsia" w:cstheme="minorHAnsi"/>
-                <w:sz w:val="28"/>
-                <w:szCs w:val="16"/>
-                <w:lang w:val="en-GB"/>
-              </w:rPr>
-              <w:t>0.792</w:t>
+              </w:rPr>
+            </w:pPr>
+            <w:r>
+              <w:rPr>
+                <w:rFonts w:eastAsiaTheme="minorEastAsia" w:cstheme="minorHAnsi"/>
+                <w:sz w:val="28"/>
+                <w:szCs w:val="16"/>
+              </w:rPr>
+              <w:t>0.624</w:t>
             </w:r>
           </w:p>
         </w:tc>
@@ -3575,7 +3278,15 @@
                 <w:sz w:val="28"/>
                 <w:szCs w:val="16"/>
               </w:rPr>
-              <w:t>24000</w:t>
+              <w:t>12</w:t>
+            </w:r>
+            <w:r>
+              <w:rPr>
+                <w:rFonts w:eastAsiaTheme="minorEastAsia" w:cstheme="minorHAnsi"/>
+                <w:sz w:val="28"/>
+                <w:szCs w:val="16"/>
+              </w:rPr>
+              <w:t>000</w:t>
             </w:r>
           </w:p>
         </w:tc>
@@ -3597,9 +3308,8 @@
                 <w:rFonts w:eastAsiaTheme="minorEastAsia" w:cstheme="minorHAnsi"/>
                 <w:sz w:val="28"/>
                 <w:szCs w:val="16"/>
-                <w:lang w:val="en-GB"/>
-              </w:rPr>
-              <w:t>88.6</w:t>
+              </w:rPr>
+              <w:t>50.7</w:t>
             </w:r>
           </w:p>
         </w:tc>
@@ -3621,9 +3331,8 @@
                 <w:rFonts w:eastAsiaTheme="minorEastAsia" w:cstheme="minorHAnsi"/>
                 <w:sz w:val="28"/>
                 <w:szCs w:val="16"/>
-                <w:lang w:val="en-GB"/>
-              </w:rPr>
-              <w:t>1.019</w:t>
+              </w:rPr>
+              <w:t>0.847</w:t>
             </w:r>
           </w:p>
         </w:tc>
@@ -3647,7 +3356,15 @@
                 <w:sz w:val="28"/>
                 <w:szCs w:val="16"/>
               </w:rPr>
-              <w:t>26000</w:t>
+              <w:t>14</w:t>
+            </w:r>
+            <w:r>
+              <w:rPr>
+                <w:rFonts w:eastAsiaTheme="minorEastAsia" w:cstheme="minorHAnsi"/>
+                <w:sz w:val="28"/>
+                <w:szCs w:val="16"/>
+              </w:rPr>
+              <w:t>000</w:t>
             </w:r>
           </w:p>
         </w:tc>
@@ -3669,9 +3386,8 @@
                 <w:rFonts w:eastAsiaTheme="minorEastAsia" w:cstheme="minorHAnsi"/>
                 <w:sz w:val="28"/>
                 <w:szCs w:val="16"/>
-                <w:lang w:val="en-GB"/>
-              </w:rPr>
-              <w:t>81.8</w:t>
+              </w:rPr>
+              <w:t>65.6</w:t>
             </w:r>
           </w:p>
         </w:tc>
@@ -3693,9 +3409,8 @@
                 <w:rFonts w:eastAsiaTheme="minorEastAsia" w:cstheme="minorHAnsi"/>
                 <w:sz w:val="28"/>
                 <w:szCs w:val="16"/>
-                <w:lang w:val="en-GB"/>
-              </w:rPr>
-              <w:t>0.862</w:t>
+              </w:rPr>
+              <w:t>0.924</w:t>
             </w:r>
           </w:p>
         </w:tc>
@@ -3719,7 +3434,15 @@
                 <w:sz w:val="28"/>
                 <w:szCs w:val="16"/>
               </w:rPr>
-              <w:t>28000</w:t>
+              <w:t>16</w:t>
+            </w:r>
+            <w:r>
+              <w:rPr>
+                <w:rFonts w:eastAsiaTheme="minorEastAsia" w:cstheme="minorHAnsi"/>
+                <w:sz w:val="28"/>
+                <w:szCs w:val="16"/>
+              </w:rPr>
+              <w:t>000</w:t>
             </w:r>
           </w:p>
         </w:tc>
@@ -3741,9 +3464,8 @@
                 <w:rFonts w:eastAsiaTheme="minorEastAsia" w:cstheme="minorHAnsi"/>
                 <w:sz w:val="28"/>
                 <w:szCs w:val="16"/>
-                <w:lang w:val="en-GB"/>
-              </w:rPr>
-              <w:t>89.0</w:t>
+              </w:rPr>
+              <w:t>61.7</w:t>
             </w:r>
           </w:p>
         </w:tc>
@@ -3765,9 +3487,8 @@
                 <w:rFonts w:eastAsiaTheme="minorEastAsia" w:cstheme="minorHAnsi"/>
                 <w:sz w:val="28"/>
                 <w:szCs w:val="16"/>
-                <w:lang w:val="en-GB"/>
-              </w:rPr>
-              <w:t>0.864</w:t>
+              </w:rPr>
+              <w:t>0.750</w:t>
             </w:r>
           </w:p>
         </w:tc>
@@ -3791,7 +3512,15 @@
                 <w:sz w:val="28"/>
                 <w:szCs w:val="16"/>
               </w:rPr>
-              <w:t>30000</w:t>
+              <w:t>18</w:t>
+            </w:r>
+            <w:r>
+              <w:rPr>
+                <w:rFonts w:eastAsiaTheme="minorEastAsia" w:cstheme="minorHAnsi"/>
+                <w:sz w:val="28"/>
+                <w:szCs w:val="16"/>
+              </w:rPr>
+              <w:t>000</w:t>
             </w:r>
           </w:p>
         </w:tc>
@@ -3813,9 +3542,8 @@
                 <w:rFonts w:eastAsiaTheme="minorEastAsia" w:cstheme="minorHAnsi"/>
                 <w:sz w:val="28"/>
                 <w:szCs w:val="16"/>
-                <w:lang w:val="en-GB"/>
-              </w:rPr>
-              <w:t>94.6</w:t>
+              </w:rPr>
+              <w:t>76.3</w:t>
             </w:r>
           </w:p>
         </w:tc>
@@ -3837,9 +3565,8 @@
                 <w:rFonts w:eastAsiaTheme="minorEastAsia" w:cstheme="minorHAnsi"/>
                 <w:sz w:val="28"/>
                 <w:szCs w:val="16"/>
-                <w:lang w:val="en-GB"/>
-              </w:rPr>
-              <w:t>0.852</w:t>
+              </w:rPr>
+              <w:t>0.815</w:t>
             </w:r>
           </w:p>
         </w:tc>
@@ -3863,7 +3590,15 @@
                 <w:sz w:val="28"/>
                 <w:szCs w:val="16"/>
               </w:rPr>
-              <w:t>32000</w:t>
+              <w:t>20</w:t>
+            </w:r>
+            <w:r>
+              <w:rPr>
+                <w:rFonts w:eastAsiaTheme="minorEastAsia" w:cstheme="minorHAnsi"/>
+                <w:sz w:val="28"/>
+                <w:szCs w:val="16"/>
+              </w:rPr>
+              <w:t>000</w:t>
             </w:r>
           </w:p>
         </w:tc>
@@ -3885,9 +3620,8 @@
                 <w:rFonts w:eastAsiaTheme="minorEastAsia" w:cstheme="minorHAnsi"/>
                 <w:sz w:val="28"/>
                 <w:szCs w:val="16"/>
-                <w:lang w:val="en-GB"/>
-              </w:rPr>
-              <w:t>108.1</w:t>
+              </w:rPr>
+              <w:t>110.9</w:t>
             </w:r>
           </w:p>
         </w:tc>
@@ -3909,9 +3643,8 @@
                 <w:rFonts w:eastAsiaTheme="minorEastAsia" w:cstheme="minorHAnsi"/>
                 <w:sz w:val="28"/>
                 <w:szCs w:val="16"/>
-                <w:lang w:val="en-GB"/>
-              </w:rPr>
-              <w:t>0.907</w:t>
+              </w:rPr>
+              <w:t>1.000</w:t>
             </w:r>
           </w:p>
         </w:tc>
@@ -3935,7 +3668,15 @@
                 <w:sz w:val="28"/>
                 <w:szCs w:val="16"/>
               </w:rPr>
-              <w:t>34000</w:t>
+              <w:t>22</w:t>
+            </w:r>
+            <w:r>
+              <w:rPr>
+                <w:rFonts w:eastAsiaTheme="minorEastAsia" w:cstheme="minorHAnsi"/>
+                <w:sz w:val="28"/>
+                <w:szCs w:val="16"/>
+              </w:rPr>
+              <w:t>000</w:t>
             </w:r>
           </w:p>
         </w:tc>
@@ -3957,9 +3698,8 @@
                 <w:rFonts w:eastAsiaTheme="minorEastAsia" w:cstheme="minorHAnsi"/>
                 <w:sz w:val="28"/>
                 <w:szCs w:val="16"/>
-                <w:lang w:val="en-GB"/>
-              </w:rPr>
-              <w:t>115.7</w:t>
+              </w:rPr>
+              <w:t>126.9</w:t>
             </w:r>
           </w:p>
         </w:tc>
@@ -3982,16 +3722,7 @@
                 <w:sz w:val="28"/>
                 <w:szCs w:val="16"/>
               </w:rPr>
-              <w:t>0</w:t>
-            </w:r>
-            <w:r>
-              <w:rPr>
-                <w:rFonts w:eastAsiaTheme="minorEastAsia" w:cstheme="minorHAnsi"/>
-                <w:sz w:val="28"/>
-                <w:szCs w:val="16"/>
-                <w:lang w:val="en-GB"/>
-              </w:rPr>
-              <w:t>.908</w:t>
+              <w:t>1.087</w:t>
             </w:r>
           </w:p>
         </w:tc>
@@ -4015,7 +3746,15 @@
                 <w:sz w:val="28"/>
                 <w:szCs w:val="16"/>
               </w:rPr>
-              <w:t>36000</w:t>
+              <w:t>24</w:t>
+            </w:r>
+            <w:r>
+              <w:rPr>
+                <w:rFonts w:eastAsiaTheme="minorEastAsia" w:cstheme="minorHAnsi"/>
+                <w:sz w:val="28"/>
+                <w:szCs w:val="16"/>
+              </w:rPr>
+              <w:t>000</w:t>
             </w:r>
           </w:p>
         </w:tc>
@@ -4037,9 +3776,8 @@
                 <w:rFonts w:eastAsiaTheme="minorEastAsia" w:cstheme="minorHAnsi"/>
                 <w:sz w:val="28"/>
                 <w:szCs w:val="16"/>
-                <w:lang w:val="en-GB"/>
-              </w:rPr>
-              <w:t>139.7</w:t>
+              </w:rPr>
+              <w:t>116.2</w:t>
             </w:r>
           </w:p>
         </w:tc>
@@ -4061,18 +3799,8 @@
                 <w:rFonts w:eastAsiaTheme="minorEastAsia" w:cstheme="minorHAnsi"/>
                 <w:sz w:val="28"/>
                 <w:szCs w:val="16"/>
-                <w:lang w:val="en-GB"/>
-              </w:rPr>
-              <w:t>1.0</w:t>
-            </w:r>
-            <w:r>
-              <w:rPr>
-                <w:rFonts w:eastAsiaTheme="minorEastAsia" w:cstheme="minorHAnsi"/>
-                <w:sz w:val="28"/>
-                <w:szCs w:val="16"/>
-                <w:lang w:val="en-GB"/>
-              </w:rPr>
-              <w:t>00</w:t>
+              </w:rPr>
+              <w:t>0.904</w:t>
             </w:r>
           </w:p>
         </w:tc>
@@ -4096,7 +3824,15 @@
                 <w:sz w:val="28"/>
                 <w:szCs w:val="16"/>
               </w:rPr>
-              <w:t>38000</w:t>
+              <w:t>26</w:t>
+            </w:r>
+            <w:r>
+              <w:rPr>
+                <w:rFonts w:eastAsiaTheme="minorEastAsia" w:cstheme="minorHAnsi"/>
+                <w:sz w:val="28"/>
+                <w:szCs w:val="16"/>
+              </w:rPr>
+              <w:t>000</w:t>
             </w:r>
           </w:p>
         </w:tc>
@@ -4118,9 +3854,8 @@
                 <w:rFonts w:eastAsiaTheme="minorEastAsia" w:cstheme="minorHAnsi"/>
                 <w:sz w:val="28"/>
                 <w:szCs w:val="16"/>
-                <w:lang w:val="en-GB"/>
-              </w:rPr>
-              <w:t>139.1</w:t>
+              </w:rPr>
+              <w:t>125.0</w:t>
             </w:r>
           </w:p>
         </w:tc>
@@ -4142,9 +3877,8 @@
                 <w:rFonts w:eastAsiaTheme="minorEastAsia" w:cstheme="minorHAnsi"/>
                 <w:sz w:val="28"/>
                 <w:szCs w:val="16"/>
-                <w:lang w:val="en-GB"/>
-              </w:rPr>
-              <w:t>0.967</w:t>
+              </w:rPr>
+              <w:t>0.891</w:t>
             </w:r>
           </w:p>
         </w:tc>
@@ -4168,7 +3902,15 @@
                 <w:sz w:val="28"/>
                 <w:szCs w:val="16"/>
               </w:rPr>
-              <w:t>40000</w:t>
+              <w:t>28</w:t>
+            </w:r>
+            <w:r>
+              <w:rPr>
+                <w:rFonts w:eastAsiaTheme="minorEastAsia" w:cstheme="minorHAnsi"/>
+                <w:sz w:val="28"/>
+                <w:szCs w:val="16"/>
+              </w:rPr>
+              <w:t>000</w:t>
             </w:r>
           </w:p>
         </w:tc>
@@ -4190,9 +3932,8 @@
                 <w:rFonts w:eastAsiaTheme="minorEastAsia" w:cstheme="minorHAnsi"/>
                 <w:sz w:val="28"/>
                 <w:szCs w:val="16"/>
-                <w:lang w:val="en-GB"/>
-              </w:rPr>
-              <w:t>147.4</w:t>
+              </w:rPr>
+              <w:t>147.6</w:t>
             </w:r>
           </w:p>
         </w:tc>
@@ -4214,9 +3955,16 @@
                 <w:rFonts w:eastAsiaTheme="minorEastAsia" w:cstheme="minorHAnsi"/>
                 <w:sz w:val="28"/>
                 <w:szCs w:val="16"/>
-                <w:lang w:val="en-GB"/>
-              </w:rPr>
-              <w:t>0.968</w:t>
+              </w:rPr>
+              <w:t>0.</w:t>
+            </w:r>
+            <w:r>
+              <w:rPr>
+                <w:rFonts w:eastAsiaTheme="minorEastAsia" w:cstheme="minorHAnsi"/>
+                <w:sz w:val="28"/>
+                <w:szCs w:val="16"/>
+              </w:rPr>
+              <w:t>970</w:t>
             </w:r>
           </w:p>
         </w:tc>
@@ -4240,7 +3988,7 @@
                 <w:sz w:val="28"/>
                 <w:szCs w:val="16"/>
               </w:rPr>
-              <w:t>42000</w:t>
+              <w:t>30000</w:t>
             </w:r>
           </w:p>
         </w:tc>
@@ -4262,9 +4010,8 @@
                 <w:rFonts w:eastAsiaTheme="minorEastAsia" w:cstheme="minorHAnsi"/>
                 <w:sz w:val="28"/>
                 <w:szCs w:val="16"/>
-                <w:lang w:val="en-GB"/>
-              </w:rPr>
-              <w:t>163.9</w:t>
+              </w:rPr>
+              <w:t>161.0</w:t>
             </w:r>
           </w:p>
         </w:tc>
@@ -4286,333 +4033,8 @@
                 <w:rFonts w:eastAsiaTheme="minorEastAsia" w:cstheme="minorHAnsi"/>
                 <w:sz w:val="28"/>
                 <w:szCs w:val="16"/>
-                <w:lang w:val="en-GB"/>
-              </w:rPr>
-              <w:t>1.02</w:t>
-            </w:r>
-            <w:r>
-              <w:rPr>
-                <w:rFonts w:eastAsiaTheme="minorEastAsia" w:cstheme="minorHAnsi"/>
-                <w:sz w:val="28"/>
-                <w:szCs w:val="16"/>
-                <w:lang w:val="en-GB"/>
-              </w:rPr>
-              <w:t>1</w:t>
-            </w:r>
-          </w:p>
-        </w:tc>
-      </w:tr>
-      <w:tr>
-        <w:tc>
-          <w:tcPr>
-            <w:tcW w:w="3020" w:type="dxa"/>
-          </w:tcPr>
-          <w:p>
-            <w:pPr>
-              <w:rPr>
-                <w:rFonts w:eastAsiaTheme="minorEastAsia" w:cstheme="minorHAnsi"/>
-                <w:sz w:val="28"/>
-                <w:szCs w:val="16"/>
-              </w:rPr>
-            </w:pPr>
-            <w:r>
-              <w:rPr>
-                <w:rFonts w:eastAsiaTheme="minorEastAsia" w:cstheme="minorHAnsi"/>
-                <w:sz w:val="28"/>
-                <w:szCs w:val="16"/>
-              </w:rPr>
-              <w:t>44000</w:t>
-            </w:r>
-          </w:p>
-        </w:tc>
-        <w:tc>
-          <w:tcPr>
-            <w:tcW w:w="3021" w:type="dxa"/>
-          </w:tcPr>
-          <w:p>
-            <w:pPr>
-              <w:jc w:val="center"/>
-              <w:rPr>
-                <w:rFonts w:eastAsiaTheme="minorEastAsia" w:cstheme="minorHAnsi"/>
-                <w:sz w:val="28"/>
-                <w:szCs w:val="16"/>
-              </w:rPr>
-            </w:pPr>
-            <w:r>
-              <w:rPr>
-                <w:rFonts w:eastAsiaTheme="minorEastAsia" w:cstheme="minorHAnsi"/>
-                <w:sz w:val="28"/>
-                <w:szCs w:val="16"/>
-                <w:lang w:val="en-GB"/>
-              </w:rPr>
-              <w:t>168.1</w:t>
-            </w:r>
-          </w:p>
-        </w:tc>
-        <w:tc>
-          <w:tcPr>
-            <w:tcW w:w="3021" w:type="dxa"/>
-          </w:tcPr>
-          <w:p>
-            <w:pPr>
-              <w:jc w:val="center"/>
-              <w:rPr>
-                <w:rFonts w:eastAsiaTheme="minorEastAsia" w:cstheme="minorHAnsi"/>
-                <w:sz w:val="28"/>
-                <w:szCs w:val="16"/>
-              </w:rPr>
-            </w:pPr>
-            <w:r>
-              <w:rPr>
-                <w:rFonts w:eastAsiaTheme="minorEastAsia" w:cstheme="minorHAnsi"/>
-                <w:sz w:val="28"/>
-                <w:szCs w:val="16"/>
-                <w:lang w:val="en-GB"/>
-              </w:rPr>
-              <w:t>0.99</w:t>
-            </w:r>
-            <w:r>
-              <w:rPr>
-                <w:rFonts w:eastAsiaTheme="minorEastAsia" w:cstheme="minorHAnsi"/>
-                <w:sz w:val="28"/>
-                <w:szCs w:val="16"/>
-                <w:lang w:val="en-GB"/>
-              </w:rPr>
-              <w:t>5</w:t>
-            </w:r>
-          </w:p>
-        </w:tc>
-      </w:tr>
-      <w:tr>
-        <w:tc>
-          <w:tcPr>
-            <w:tcW w:w="3020" w:type="dxa"/>
-          </w:tcPr>
-          <w:p>
-            <w:pPr>
-              <w:rPr>
-                <w:rFonts w:eastAsiaTheme="minorEastAsia" w:cstheme="minorHAnsi"/>
-                <w:sz w:val="28"/>
-                <w:szCs w:val="16"/>
-              </w:rPr>
-            </w:pPr>
-            <w:r>
-              <w:rPr>
-                <w:rFonts w:eastAsiaTheme="minorEastAsia" w:cstheme="minorHAnsi"/>
-                <w:sz w:val="28"/>
-                <w:szCs w:val="16"/>
-              </w:rPr>
-              <w:t>46000</w:t>
-            </w:r>
-          </w:p>
-        </w:tc>
-        <w:tc>
-          <w:tcPr>
-            <w:tcW w:w="3021" w:type="dxa"/>
-          </w:tcPr>
-          <w:p>
-            <w:pPr>
-              <w:jc w:val="center"/>
-              <w:rPr>
-                <w:rFonts w:eastAsiaTheme="minorEastAsia" w:cstheme="minorHAnsi"/>
-                <w:sz w:val="28"/>
-                <w:szCs w:val="16"/>
-              </w:rPr>
-            </w:pPr>
-            <w:r>
-              <w:rPr>
-                <w:rFonts w:eastAsiaTheme="minorEastAsia" w:cstheme="minorHAnsi"/>
-                <w:sz w:val="28"/>
-                <w:szCs w:val="16"/>
-                <w:lang w:val="en-GB"/>
-              </w:rPr>
-              <w:t>180.8</w:t>
-            </w:r>
-          </w:p>
-        </w:tc>
-        <w:tc>
-          <w:tcPr>
-            <w:tcW w:w="3021" w:type="dxa"/>
-          </w:tcPr>
-          <w:p>
-            <w:pPr>
-              <w:jc w:val="center"/>
-              <w:rPr>
-                <w:rFonts w:eastAsiaTheme="minorEastAsia" w:cstheme="minorHAnsi"/>
-                <w:sz w:val="28"/>
-                <w:szCs w:val="16"/>
-              </w:rPr>
-            </w:pPr>
-            <w:r>
-              <w:rPr>
-                <w:rFonts w:eastAsiaTheme="minorEastAsia" w:cstheme="minorHAnsi"/>
-                <w:sz w:val="28"/>
-                <w:szCs w:val="16"/>
-                <w:lang w:val="en-GB"/>
-              </w:rPr>
-              <w:t>1.01</w:t>
-            </w:r>
-            <w:r>
-              <w:rPr>
-                <w:rFonts w:eastAsiaTheme="minorEastAsia" w:cstheme="minorHAnsi"/>
-                <w:sz w:val="28"/>
-                <w:szCs w:val="16"/>
-                <w:lang w:val="en-GB"/>
-              </w:rPr>
-              <w:t>9</w:t>
-            </w:r>
-          </w:p>
-        </w:tc>
-      </w:tr>
-      <w:tr>
-        <w:tc>
-          <w:tcPr>
-            <w:tcW w:w="3020" w:type="dxa"/>
-          </w:tcPr>
-          <w:p>
-            <w:pPr>
-              <w:rPr>
-                <w:rFonts w:eastAsiaTheme="minorEastAsia" w:cstheme="minorHAnsi"/>
-                <w:sz w:val="28"/>
-                <w:szCs w:val="16"/>
-              </w:rPr>
-            </w:pPr>
-            <w:r>
-              <w:rPr>
-                <w:rFonts w:eastAsiaTheme="minorEastAsia" w:cstheme="minorHAnsi"/>
-                <w:sz w:val="28"/>
-                <w:szCs w:val="16"/>
-              </w:rPr>
-              <w:t>48000</w:t>
-            </w:r>
-          </w:p>
-        </w:tc>
-        <w:tc>
-          <w:tcPr>
-            <w:tcW w:w="3021" w:type="dxa"/>
-          </w:tcPr>
-          <w:p>
-            <w:pPr>
-              <w:jc w:val="center"/>
-              <w:rPr>
-                <w:rFonts w:eastAsiaTheme="minorEastAsia" w:cstheme="minorHAnsi"/>
-                <w:sz w:val="28"/>
-                <w:szCs w:val="16"/>
-              </w:rPr>
-            </w:pPr>
-            <w:r>
-              <w:rPr>
-                <w:rFonts w:eastAsiaTheme="minorEastAsia" w:cstheme="minorHAnsi"/>
-                <w:sz w:val="28"/>
-                <w:szCs w:val="16"/>
-                <w:lang w:val="en-GB"/>
-              </w:rPr>
-              <w:t>192.0</w:t>
-            </w:r>
-          </w:p>
-        </w:tc>
-        <w:tc>
-          <w:tcPr>
-            <w:tcW w:w="3021" w:type="dxa"/>
-          </w:tcPr>
-          <w:p>
-            <w:pPr>
-              <w:jc w:val="center"/>
-              <w:rPr>
-                <w:rFonts w:eastAsiaTheme="minorEastAsia" w:cstheme="minorHAnsi"/>
-                <w:sz w:val="28"/>
-                <w:szCs w:val="16"/>
-              </w:rPr>
-            </w:pPr>
-            <w:r>
-              <w:rPr>
-                <w:rFonts w:eastAsiaTheme="minorEastAsia" w:cstheme="minorHAnsi"/>
-                <w:sz w:val="28"/>
-                <w:szCs w:val="16"/>
-                <w:lang w:val="en-GB"/>
-              </w:rPr>
-              <w:t>1.03</w:t>
-            </w:r>
-            <w:r>
-              <w:rPr>
-                <w:rFonts w:eastAsiaTheme="minorEastAsia" w:cstheme="minorHAnsi"/>
-                <w:sz w:val="28"/>
-                <w:szCs w:val="16"/>
-                <w:lang w:val="en-GB"/>
-              </w:rPr>
-              <w:t>3</w:t>
-            </w:r>
-          </w:p>
-        </w:tc>
-      </w:tr>
-      <w:tr>
-        <w:tc>
-          <w:tcPr>
-            <w:tcW w:w="3020" w:type="dxa"/>
-          </w:tcPr>
-          <w:p>
-            <w:pPr>
-              <w:rPr>
-                <w:rFonts w:eastAsiaTheme="minorEastAsia" w:cstheme="minorHAnsi"/>
-                <w:sz w:val="28"/>
-                <w:szCs w:val="16"/>
-              </w:rPr>
-            </w:pPr>
-            <w:r>
-              <w:rPr>
-                <w:rFonts w:eastAsiaTheme="minorEastAsia" w:cstheme="minorHAnsi"/>
-                <w:sz w:val="28"/>
-                <w:szCs w:val="16"/>
-              </w:rPr>
-              <w:t>50000</w:t>
-            </w:r>
-          </w:p>
-        </w:tc>
-        <w:tc>
-          <w:tcPr>
-            <w:tcW w:w="3021" w:type="dxa"/>
-          </w:tcPr>
-          <w:p>
-            <w:pPr>
-              <w:jc w:val="center"/>
-              <w:rPr>
-                <w:rFonts w:eastAsiaTheme="minorEastAsia" w:cstheme="minorHAnsi"/>
-                <w:sz w:val="28"/>
-                <w:szCs w:val="16"/>
-              </w:rPr>
-            </w:pPr>
-            <w:r>
-              <w:rPr>
-                <w:rFonts w:eastAsiaTheme="minorEastAsia" w:cstheme="minorHAnsi"/>
-                <w:sz w:val="28"/>
-                <w:szCs w:val="16"/>
-                <w:lang w:val="en-GB"/>
-              </w:rPr>
-              <w:t>218.8</w:t>
-            </w:r>
-          </w:p>
-        </w:tc>
-        <w:tc>
-          <w:tcPr>
-            <w:tcW w:w="3021" w:type="dxa"/>
-          </w:tcPr>
-          <w:p>
-            <w:pPr>
-              <w:jc w:val="center"/>
-              <w:rPr>
-                <w:rFonts w:eastAsiaTheme="minorEastAsia" w:cstheme="minorHAnsi"/>
-                <w:sz w:val="28"/>
-                <w:szCs w:val="16"/>
-              </w:rPr>
-            </w:pPr>
-            <w:r>
-              <w:rPr>
-                <w:rFonts w:eastAsiaTheme="minorEastAsia" w:cstheme="minorHAnsi"/>
-                <w:sz w:val="28"/>
-                <w:szCs w:val="16"/>
-                <w:lang w:val="en-GB"/>
-              </w:rPr>
-              <w:t>1.126</w:t>
+              </w:rPr>
+              <w:t>0.981</w:t>
             </w:r>
           </w:p>
         </w:tc>
@@ -4624,7 +4046,6 @@
           <w:rFonts w:eastAsiaTheme="minorEastAsia" w:cstheme="minorHAnsi"/>
           <w:sz w:val="28"/>
           <w:szCs w:val="16"/>
-          <w:lang w:val="en-GB"/>
         </w:rPr>
       </w:pPr>
     </w:p>
@@ -4642,15 +4063,39 @@
           <w:sz w:val="28"/>
           <w:szCs w:val="16"/>
         </w:rPr>
-        <w:t>Dodatkowy test dla algorytmu r</w:t>
-      </w:r>
-      <w:r>
-        <w:rPr>
-          <w:rFonts w:eastAsiaTheme="minorEastAsia" w:cstheme="minorHAnsi"/>
-          <w:sz w:val="28"/>
-          <w:szCs w:val="16"/>
-        </w:rPr>
-        <w:t>osnących promieni (od 50 tysięcy, co 10 tysięcy, 7 testów, po 10 iteracji):</w:t>
+        <w:t xml:space="preserve">Dodatkowy test dla algorytmu rosnących promieni (od </w:t>
+      </w:r>
+      <w:r>
+        <w:rPr>
+          <w:rFonts w:eastAsiaTheme="minorEastAsia" w:cstheme="minorHAnsi"/>
+          <w:sz w:val="28"/>
+          <w:szCs w:val="16"/>
+        </w:rPr>
+        <w:t>30</w:t>
+      </w:r>
+      <w:r>
+        <w:rPr>
+          <w:rFonts w:eastAsiaTheme="minorEastAsia" w:cstheme="minorHAnsi"/>
+          <w:sz w:val="28"/>
+          <w:szCs w:val="16"/>
+        </w:rPr>
+        <w:t xml:space="preserve"> tysięcy, co </w:t>
+      </w:r>
+      <w:r>
+        <w:rPr>
+          <w:rFonts w:eastAsiaTheme="minorEastAsia" w:cstheme="minorHAnsi"/>
+          <w:sz w:val="28"/>
+          <w:szCs w:val="16"/>
+        </w:rPr>
+        <w:t>5</w:t>
+      </w:r>
+      <w:r>
+        <w:rPr>
+          <w:rFonts w:eastAsiaTheme="minorEastAsia" w:cstheme="minorHAnsi"/>
+          <w:sz w:val="28"/>
+          <w:szCs w:val="16"/>
+        </w:rPr>
+        <w:t xml:space="preserve"> tysięcy, 7 testów, po 10 iteracji):</w:t>
       </w:r>
     </w:p>
     <w:tbl>
@@ -4804,7 +4249,7 @@
                 <w:sz w:val="28"/>
                 <w:szCs w:val="16"/>
               </w:rPr>
-              <w:t>50000</w:t>
+              <w:t>30000</w:t>
             </w:r>
           </w:p>
         </w:tc>
@@ -4826,9 +4271,8 @@
                 <w:rFonts w:eastAsiaTheme="minorEastAsia" w:cstheme="minorHAnsi"/>
                 <w:sz w:val="28"/>
                 <w:szCs w:val="16"/>
-                <w:lang w:val="en-GB"/>
-              </w:rPr>
-              <w:t>273.8</w:t>
+              </w:rPr>
+              <w:t>149.7</w:t>
             </w:r>
           </w:p>
         </w:tc>
@@ -4843,17 +4287,15 @@
                 <w:rFonts w:eastAsiaTheme="minorEastAsia" w:cstheme="minorHAnsi"/>
                 <w:sz w:val="28"/>
                 <w:szCs w:val="16"/>
-                <w:lang w:val="en-GB"/>
-              </w:rPr>
-            </w:pPr>
-            <w:r>
-              <w:rPr>
-                <w:rFonts w:eastAsiaTheme="minorEastAsia" w:cstheme="minorHAnsi"/>
-                <w:sz w:val="28"/>
-                <w:szCs w:val="16"/>
-                <w:lang w:val="en-GB"/>
-              </w:rPr>
-              <w:t>0.894</w:t>
+              </w:rPr>
+            </w:pPr>
+            <w:r>
+              <w:rPr>
+                <w:rFonts w:eastAsiaTheme="minorEastAsia" w:cstheme="minorHAnsi"/>
+                <w:sz w:val="28"/>
+                <w:szCs w:val="16"/>
+              </w:rPr>
+              <w:t>0.650</w:t>
             </w:r>
           </w:p>
         </w:tc>
@@ -4877,7 +4319,7 @@
                 <w:sz w:val="28"/>
                 <w:szCs w:val="16"/>
               </w:rPr>
-              <w:t>55000</w:t>
+              <w:t>35000</w:t>
             </w:r>
           </w:p>
         </w:tc>
@@ -4900,7 +4342,7 @@
                 <w:sz w:val="28"/>
                 <w:szCs w:val="16"/>
               </w:rPr>
-              <w:t>302.2</w:t>
+              <w:t>232.0</w:t>
             </w:r>
           </w:p>
         </w:tc>
@@ -4922,9 +4364,16 @@
                 <w:rFonts w:eastAsiaTheme="minorEastAsia" w:cstheme="minorHAnsi"/>
                 <w:sz w:val="28"/>
                 <w:szCs w:val="16"/>
-                <w:lang w:val="en-GB"/>
-              </w:rPr>
-              <w:t>0.889</w:t>
+              </w:rPr>
+              <w:t>0.</w:t>
+            </w:r>
+            <w:r>
+              <w:rPr>
+                <w:rFonts w:eastAsiaTheme="minorEastAsia" w:cstheme="minorHAnsi"/>
+                <w:sz w:val="28"/>
+                <w:szCs w:val="16"/>
+              </w:rPr>
+              <w:t>851</w:t>
             </w:r>
           </w:p>
         </w:tc>
@@ -4948,7 +4397,15 @@
                 <w:sz w:val="28"/>
                 <w:szCs w:val="16"/>
               </w:rPr>
-              <w:t>60000</w:t>
+              <w:t>40</w:t>
+            </w:r>
+            <w:r>
+              <w:rPr>
+                <w:rFonts w:eastAsiaTheme="minorEastAsia" w:cstheme="minorHAnsi"/>
+                <w:sz w:val="28"/>
+                <w:szCs w:val="16"/>
+              </w:rPr>
+              <w:t>000</w:t>
             </w:r>
           </w:p>
         </w:tc>
@@ -4971,7 +4428,7 @@
                 <w:sz w:val="28"/>
                 <w:szCs w:val="16"/>
               </w:rPr>
-              <w:t>328.3</w:t>
+              <w:t>275.5</w:t>
             </w:r>
           </w:p>
         </w:tc>
@@ -4993,9 +4450,16 @@
                 <w:rFonts w:eastAsiaTheme="minorEastAsia" w:cstheme="minorHAnsi"/>
                 <w:sz w:val="28"/>
                 <w:szCs w:val="16"/>
-                <w:lang w:val="en-GB"/>
-              </w:rPr>
-              <w:t>0.878</w:t>
+              </w:rPr>
+              <w:t>0.8</w:t>
+            </w:r>
+            <w:r>
+              <w:rPr>
+                <w:rFonts w:eastAsiaTheme="minorEastAsia" w:cstheme="minorHAnsi"/>
+                <w:sz w:val="28"/>
+                <w:szCs w:val="16"/>
+              </w:rPr>
+              <w:t>73</w:t>
             </w:r>
           </w:p>
         </w:tc>
@@ -5019,7 +4483,15 @@
                 <w:sz w:val="28"/>
                 <w:szCs w:val="16"/>
               </w:rPr>
-              <w:t>65000</w:t>
+              <w:t>45</w:t>
+            </w:r>
+            <w:r>
+              <w:rPr>
+                <w:rFonts w:eastAsiaTheme="minorEastAsia" w:cstheme="minorHAnsi"/>
+                <w:sz w:val="28"/>
+                <w:szCs w:val="16"/>
+              </w:rPr>
+              <w:t>000</w:t>
             </w:r>
           </w:p>
         </w:tc>
@@ -5042,7 +4514,7 @@
                 <w:sz w:val="28"/>
                 <w:szCs w:val="16"/>
               </w:rPr>
-              <w:t>424.7</w:t>
+              <w:t>380.6</w:t>
             </w:r>
           </w:p>
         </w:tc>
@@ -5064,7 +4536,6 @@
                 <w:rFonts w:eastAsiaTheme="minorEastAsia" w:cstheme="minorHAnsi"/>
                 <w:sz w:val="28"/>
                 <w:szCs w:val="16"/>
-                <w:lang w:val="en-GB"/>
               </w:rPr>
               <w:t>1.000</w:t>
             </w:r>
@@ -5090,7 +4561,15 @@
                 <w:sz w:val="28"/>
                 <w:szCs w:val="16"/>
               </w:rPr>
-              <w:t>70000</w:t>
+              <w:t>50</w:t>
+            </w:r>
+            <w:r>
+              <w:rPr>
+                <w:rFonts w:eastAsiaTheme="minorEastAsia" w:cstheme="minorHAnsi"/>
+                <w:sz w:val="28"/>
+                <w:szCs w:val="16"/>
+              </w:rPr>
+              <w:t>000</w:t>
             </w:r>
           </w:p>
         </w:tc>
@@ -5113,7 +4592,7 @@
                 <w:sz w:val="28"/>
                 <w:szCs w:val="16"/>
               </w:rPr>
-              <w:t>425.8</w:t>
+              <w:t>361.6</w:t>
             </w:r>
           </w:p>
         </w:tc>
@@ -5135,9 +4614,16 @@
                 <w:rFonts w:eastAsiaTheme="minorEastAsia" w:cstheme="minorHAnsi"/>
                 <w:sz w:val="28"/>
                 <w:szCs w:val="16"/>
-                <w:lang w:val="en-GB"/>
-              </w:rPr>
-              <w:t>0.963</w:t>
+              </w:rPr>
+              <w:t>0.</w:t>
+            </w:r>
+            <w:r>
+              <w:rPr>
+                <w:rFonts w:eastAsiaTheme="minorEastAsia" w:cstheme="minorHAnsi"/>
+                <w:sz w:val="28"/>
+                <w:szCs w:val="16"/>
+              </w:rPr>
+              <w:t>898</w:t>
             </w:r>
           </w:p>
         </w:tc>
@@ -5161,7 +4647,15 @@
                 <w:sz w:val="28"/>
                 <w:szCs w:val="16"/>
               </w:rPr>
-              <w:t>75000</w:t>
+              <w:t>55</w:t>
+            </w:r>
+            <w:r>
+              <w:rPr>
+                <w:rFonts w:eastAsiaTheme="minorEastAsia" w:cstheme="minorHAnsi"/>
+                <w:sz w:val="28"/>
+                <w:szCs w:val="16"/>
+              </w:rPr>
+              <w:t>000</w:t>
             </w:r>
           </w:p>
         </w:tc>
@@ -5184,7 +4678,7 @@
                 <w:sz w:val="28"/>
                 <w:szCs w:val="16"/>
               </w:rPr>
-              <w:t>476.7</w:t>
+              <w:t>448.2</w:t>
             </w:r>
           </w:p>
         </w:tc>
@@ -5206,9 +4700,16 @@
                 <w:rFonts w:eastAsiaTheme="minorEastAsia" w:cstheme="minorHAnsi"/>
                 <w:sz w:val="28"/>
                 <w:szCs w:val="16"/>
-                <w:lang w:val="en-GB"/>
-              </w:rPr>
-              <w:t>1.000</w:t>
+              </w:rPr>
+              <w:t>1.00</w:t>
+            </w:r>
+            <w:r>
+              <w:rPr>
+                <w:rFonts w:eastAsiaTheme="minorEastAsia" w:cstheme="minorHAnsi"/>
+                <w:sz w:val="28"/>
+                <w:szCs w:val="16"/>
+              </w:rPr>
+              <w:t>3</w:t>
             </w:r>
           </w:p>
         </w:tc>
@@ -5232,7 +4733,15 @@
                 <w:sz w:val="28"/>
                 <w:szCs w:val="16"/>
               </w:rPr>
-              <w:t>80000</w:t>
+              <w:t>60</w:t>
+            </w:r>
+            <w:r>
+              <w:rPr>
+                <w:rFonts w:eastAsiaTheme="minorEastAsia" w:cstheme="minorHAnsi"/>
+                <w:sz w:val="28"/>
+                <w:szCs w:val="16"/>
+              </w:rPr>
+              <w:t>000</w:t>
             </w:r>
           </w:p>
         </w:tc>
@@ -5255,7 +4764,7 @@
                 <w:sz w:val="28"/>
                 <w:szCs w:val="16"/>
               </w:rPr>
-              <w:t>523.3</w:t>
+              <w:t>482.9</w:t>
             </w:r>
           </w:p>
         </w:tc>
@@ -5277,9 +4786,8 @@
                 <w:rFonts w:eastAsiaTheme="minorEastAsia" w:cstheme="minorHAnsi"/>
                 <w:sz w:val="28"/>
                 <w:szCs w:val="16"/>
-                <w:lang w:val="en-GB"/>
-              </w:rPr>
-              <w:t>1.023</w:t>
+              </w:rPr>
+              <w:t>0.983</w:t>
             </w:r>
           </w:p>
         </w:tc>
@@ -5291,7 +4799,24 @@
           <w:rFonts w:eastAsiaTheme="minorEastAsia" w:cstheme="minorHAnsi"/>
           <w:sz w:val="28"/>
           <w:szCs w:val="16"/>
-          <w:lang w:val="en-GB"/>
+        </w:rPr>
+      </w:pPr>
+    </w:p>
+    <w:p>
+      <w:pPr>
+        <w:rPr>
+          <w:rFonts w:eastAsiaTheme="minorEastAsia" w:cstheme="minorHAnsi"/>
+          <w:sz w:val="28"/>
+          <w:szCs w:val="16"/>
+        </w:rPr>
+      </w:pPr>
+    </w:p>
+    <w:p>
+      <w:pPr>
+        <w:rPr>
+          <w:rFonts w:eastAsiaTheme="minorEastAsia" w:cstheme="minorHAnsi"/>
+          <w:sz w:val="28"/>
+          <w:szCs w:val="16"/>
         </w:rPr>
       </w:pPr>
     </w:p>
@@ -5328,6 +4853,7 @@
                 <w:sz w:val="28"/>
                 <w:szCs w:val="16"/>
               </w:rPr>
+              <w:lastRenderedPageBreak/>
               <w:t xml:space="preserve">Algorytm otoczek wypukłych </w:t>
             </w:r>
             <w:r>
@@ -5345,7 +4871,25 @@
                 <w:sz w:val="28"/>
                 <w:szCs w:val="16"/>
               </w:rPr>
-              <w:t>O(n^2)</w:t>
+              <w:t>O(n^2</w:t>
+            </w:r>
+            <w:r>
+              <w:rPr>
+                <w:rFonts w:eastAsiaTheme="minorEastAsia" w:cstheme="minorHAnsi"/>
+                <w:i/>
+                <w:sz w:val="28"/>
+                <w:szCs w:val="16"/>
+              </w:rPr>
+              <w:t xml:space="preserve"> * log(n)</w:t>
+            </w:r>
+            <w:r>
+              <w:rPr>
+                <w:rFonts w:eastAsiaTheme="minorEastAsia" w:cstheme="minorHAnsi"/>
+                <w:i/>
+                <w:sz w:val="28"/>
+                <w:szCs w:val="16"/>
+              </w:rPr>
+              <w:t>)</w:t>
             </w:r>
           </w:p>
         </w:tc>
@@ -5446,7 +4990,15 @@
                 <w:sz w:val="28"/>
                 <w:szCs w:val="16"/>
               </w:rPr>
-              <w:t>22000</w:t>
+              <w:t>10</w:t>
+            </w:r>
+            <w:r>
+              <w:rPr>
+                <w:rFonts w:eastAsiaTheme="minorEastAsia" w:cstheme="minorHAnsi"/>
+                <w:sz w:val="28"/>
+                <w:szCs w:val="16"/>
+              </w:rPr>
+              <w:t>000</w:t>
             </w:r>
           </w:p>
         </w:tc>
@@ -5468,9 +5020,8 @@
                 <w:rFonts w:eastAsiaTheme="minorEastAsia" w:cstheme="minorHAnsi"/>
                 <w:sz w:val="28"/>
                 <w:szCs w:val="16"/>
-                <w:lang w:val="en-GB"/>
-              </w:rPr>
-              <w:t>12159.2</w:t>
+              </w:rPr>
+              <w:t>2375.7</w:t>
             </w:r>
           </w:p>
         </w:tc>
@@ -5485,17 +5036,23 @@
                 <w:rFonts w:eastAsiaTheme="minorEastAsia" w:cstheme="minorHAnsi"/>
                 <w:sz w:val="28"/>
                 <w:szCs w:val="16"/>
-                <w:lang w:val="en-GB"/>
-              </w:rPr>
-            </w:pPr>
-            <w:r>
-              <w:rPr>
-                <w:rFonts w:eastAsiaTheme="minorEastAsia" w:cstheme="minorHAnsi"/>
-                <w:sz w:val="28"/>
-                <w:szCs w:val="16"/>
-                <w:lang w:val="en-GB"/>
-              </w:rPr>
-              <w:t>1.121</w:t>
+              </w:rPr>
+            </w:pPr>
+            <w:r>
+              <w:rPr>
+                <w:rFonts w:eastAsiaTheme="minorEastAsia" w:cstheme="minorHAnsi"/>
+                <w:sz w:val="28"/>
+                <w:szCs w:val="16"/>
+              </w:rPr>
+              <w:t>1.</w:t>
+            </w:r>
+            <w:r>
+              <w:rPr>
+                <w:rFonts w:eastAsiaTheme="minorEastAsia" w:cstheme="minorHAnsi"/>
+                <w:sz w:val="28"/>
+                <w:szCs w:val="16"/>
+              </w:rPr>
+              <w:t>220</w:t>
             </w:r>
           </w:p>
         </w:tc>
@@ -5519,7 +5076,15 @@
                 <w:sz w:val="28"/>
                 <w:szCs w:val="16"/>
               </w:rPr>
-              <w:t>24000</w:t>
+              <w:t>12</w:t>
+            </w:r>
+            <w:r>
+              <w:rPr>
+                <w:rFonts w:eastAsiaTheme="minorEastAsia" w:cstheme="minorHAnsi"/>
+                <w:sz w:val="28"/>
+                <w:szCs w:val="16"/>
+              </w:rPr>
+              <w:t>000</w:t>
             </w:r>
           </w:p>
         </w:tc>
@@ -5542,7 +5107,7 @@
                 <w:sz w:val="28"/>
                 <w:szCs w:val="16"/>
               </w:rPr>
-              <w:t>13860.7</w:t>
+              <w:t>3254.9</w:t>
             </w:r>
           </w:p>
         </w:tc>
@@ -5564,7 +5129,6 @@
                 <w:rFonts w:eastAsiaTheme="minorEastAsia" w:cstheme="minorHAnsi"/>
                 <w:sz w:val="28"/>
                 <w:szCs w:val="16"/>
-                <w:lang w:val="en-GB"/>
               </w:rPr>
               <w:t>1.</w:t>
             </w:r>
@@ -5573,9 +5137,8 @@
                 <w:rFonts w:eastAsiaTheme="minorEastAsia" w:cstheme="minorHAnsi"/>
                 <w:sz w:val="28"/>
                 <w:szCs w:val="16"/>
-                <w:lang w:val="en-GB"/>
-              </w:rPr>
-              <w:t>074</w:t>
+              </w:rPr>
+              <w:t>138</w:t>
             </w:r>
           </w:p>
         </w:tc>
@@ -5599,7 +5162,15 @@
                 <w:sz w:val="28"/>
                 <w:szCs w:val="16"/>
               </w:rPr>
-              <w:t>26000</w:t>
+              <w:t>14</w:t>
+            </w:r>
+            <w:r>
+              <w:rPr>
+                <w:rFonts w:eastAsiaTheme="minorEastAsia" w:cstheme="minorHAnsi"/>
+                <w:sz w:val="28"/>
+                <w:szCs w:val="16"/>
+              </w:rPr>
+              <w:t>000</w:t>
             </w:r>
           </w:p>
         </w:tc>
@@ -5622,7 +5193,7 @@
                 <w:sz w:val="28"/>
                 <w:szCs w:val="16"/>
               </w:rPr>
-              <w:t>15949.5</w:t>
+              <w:t>4249.2</w:t>
             </w:r>
           </w:p>
         </w:tc>
@@ -5645,7 +5216,15 @@
                 <w:sz w:val="28"/>
                 <w:szCs w:val="16"/>
               </w:rPr>
-              <w:t>1.053</w:t>
+              <w:t>1.</w:t>
+            </w:r>
+            <w:r>
+              <w:rPr>
+                <w:rFonts w:eastAsiaTheme="minorEastAsia" w:cstheme="minorHAnsi"/>
+                <w:sz w:val="28"/>
+                <w:szCs w:val="16"/>
+              </w:rPr>
+              <w:t>074</w:t>
             </w:r>
           </w:p>
         </w:tc>
@@ -5669,7 +5248,15 @@
                 <w:sz w:val="28"/>
                 <w:szCs w:val="16"/>
               </w:rPr>
-              <w:t>28000</w:t>
+              <w:t>16</w:t>
+            </w:r>
+            <w:r>
+              <w:rPr>
+                <w:rFonts w:eastAsiaTheme="minorEastAsia" w:cstheme="minorHAnsi"/>
+                <w:sz w:val="28"/>
+                <w:szCs w:val="16"/>
+              </w:rPr>
+              <w:t>000</w:t>
             </w:r>
           </w:p>
         </w:tc>
@@ -5692,7 +5279,7 @@
                 <w:sz w:val="28"/>
                 <w:szCs w:val="16"/>
               </w:rPr>
-              <w:t>23199.4</w:t>
+              <w:t>5551.4</w:t>
             </w:r>
           </w:p>
         </w:tc>
@@ -5714,7 +5301,6 @@
                 <w:rFonts w:eastAsiaTheme="minorEastAsia" w:cstheme="minorHAnsi"/>
                 <w:sz w:val="28"/>
                 <w:szCs w:val="16"/>
-                <w:lang w:val="en-GB"/>
               </w:rPr>
               <w:t>1</w:t>
             </w:r>
@@ -5723,7 +5309,6 @@
                 <w:rFonts w:eastAsiaTheme="minorEastAsia" w:cstheme="minorHAnsi"/>
                 <w:sz w:val="28"/>
                 <w:szCs w:val="16"/>
-                <w:lang w:val="en-GB"/>
               </w:rPr>
               <w:t>.</w:t>
             </w:r>
@@ -5732,9 +5317,8 @@
                 <w:rFonts w:eastAsiaTheme="minorEastAsia" w:cstheme="minorHAnsi"/>
                 <w:sz w:val="28"/>
                 <w:szCs w:val="16"/>
-                <w:lang w:val="en-GB"/>
-              </w:rPr>
-              <w:t>320</w:t>
+              </w:rPr>
+              <w:t>059</w:t>
             </w:r>
           </w:p>
         </w:tc>
@@ -5758,7 +5342,15 @@
                 <w:sz w:val="28"/>
                 <w:szCs w:val="16"/>
               </w:rPr>
-              <w:t>30000</w:t>
+              <w:t>18</w:t>
+            </w:r>
+            <w:r>
+              <w:rPr>
+                <w:rFonts w:eastAsiaTheme="minorEastAsia" w:cstheme="minorHAnsi"/>
+                <w:sz w:val="28"/>
+                <w:szCs w:val="16"/>
+              </w:rPr>
+              <w:t>000</w:t>
             </w:r>
           </w:p>
         </w:tc>
@@ -5781,7 +5373,7 @@
                 <w:sz w:val="28"/>
                 <w:szCs w:val="16"/>
               </w:rPr>
-              <w:t>26966.8</w:t>
+              <w:t>6881.5</w:t>
             </w:r>
           </w:p>
         </w:tc>
@@ -5804,7 +5396,15 @@
                 <w:sz w:val="28"/>
                 <w:szCs w:val="16"/>
               </w:rPr>
-              <w:t>1.337</w:t>
+              <w:t>1.</w:t>
+            </w:r>
+            <w:r>
+              <w:rPr>
+                <w:rFonts w:eastAsiaTheme="minorEastAsia" w:cstheme="minorHAnsi"/>
+                <w:sz w:val="28"/>
+                <w:szCs w:val="16"/>
+              </w:rPr>
+              <w:t>025</w:t>
             </w:r>
           </w:p>
         </w:tc>
@@ -5828,7 +5428,15 @@
                 <w:sz w:val="28"/>
                 <w:szCs w:val="16"/>
               </w:rPr>
-              <w:t>32000</w:t>
+              <w:t>20</w:t>
+            </w:r>
+            <w:r>
+              <w:rPr>
+                <w:rFonts w:eastAsiaTheme="minorEastAsia" w:cstheme="minorHAnsi"/>
+                <w:sz w:val="28"/>
+                <w:szCs w:val="16"/>
+              </w:rPr>
+              <w:t>000</w:t>
             </w:r>
           </w:p>
         </w:tc>
@@ -5851,7 +5459,7 @@
                 <w:sz w:val="28"/>
                 <w:szCs w:val="16"/>
               </w:rPr>
-              <w:t>29066.6</w:t>
+              <w:t>9277.6</w:t>
             </w:r>
           </w:p>
         </w:tc>
@@ -5874,7 +5482,15 @@
                 <w:sz w:val="28"/>
                 <w:szCs w:val="16"/>
               </w:rPr>
-              <w:t>1.267</w:t>
+              <w:t>1</w:t>
+            </w:r>
+            <w:r>
+              <w:rPr>
+                <w:rFonts w:eastAsiaTheme="minorEastAsia" w:cstheme="minorHAnsi"/>
+                <w:sz w:val="28"/>
+                <w:szCs w:val="16"/>
+              </w:rPr>
+              <w:t>.000</w:t>
             </w:r>
           </w:p>
         </w:tc>
@@ -5898,7 +5514,15 @@
                 <w:sz w:val="28"/>
                 <w:szCs w:val="16"/>
               </w:rPr>
-              <w:t>34000</w:t>
+              <w:t>22</w:t>
+            </w:r>
+            <w:r>
+              <w:rPr>
+                <w:rFonts w:eastAsiaTheme="minorEastAsia" w:cstheme="minorHAnsi"/>
+                <w:sz w:val="28"/>
+                <w:szCs w:val="16"/>
+              </w:rPr>
+              <w:t>000</w:t>
             </w:r>
           </w:p>
         </w:tc>
@@ -5921,7 +5545,7 @@
                 <w:sz w:val="28"/>
                 <w:szCs w:val="16"/>
               </w:rPr>
-              <w:t>32360.9</w:t>
+              <w:t>10087.1</w:t>
             </w:r>
           </w:p>
         </w:tc>
@@ -5944,7 +5568,7 @@
                 <w:sz w:val="28"/>
                 <w:szCs w:val="16"/>
               </w:rPr>
-              <w:t>1.249</w:t>
+              <w:t>0.986</w:t>
             </w:r>
           </w:p>
         </w:tc>
@@ -5968,7 +5592,15 @@
                 <w:sz w:val="28"/>
                 <w:szCs w:val="16"/>
               </w:rPr>
-              <w:t>36000</w:t>
+              <w:t>24</w:t>
+            </w:r>
+            <w:r>
+              <w:rPr>
+                <w:rFonts w:eastAsiaTheme="minorEastAsia" w:cstheme="minorHAnsi"/>
+                <w:sz w:val="28"/>
+                <w:szCs w:val="16"/>
+              </w:rPr>
+              <w:t>000</w:t>
             </w:r>
           </w:p>
         </w:tc>
@@ -5991,7 +5623,7 @@
                 <w:sz w:val="28"/>
                 <w:szCs w:val="16"/>
               </w:rPr>
-              <w:t>30667.7</w:t>
+              <w:t>12012.8</w:t>
             </w:r>
           </w:p>
         </w:tc>
@@ -6013,18 +5645,8 @@
                 <w:rFonts w:eastAsiaTheme="minorEastAsia" w:cstheme="minorHAnsi"/>
                 <w:sz w:val="28"/>
                 <w:szCs w:val="16"/>
-                <w:lang w:val="en-GB"/>
-              </w:rPr>
-              <w:t>1.0</w:t>
-            </w:r>
-            <w:r>
-              <w:rPr>
-                <w:rFonts w:eastAsiaTheme="minorEastAsia" w:cstheme="minorHAnsi"/>
-                <w:sz w:val="28"/>
-                <w:szCs w:val="16"/>
-                <w:lang w:val="en-GB"/>
-              </w:rPr>
-              <w:t>00</w:t>
+              </w:rPr>
+              <w:t>0.978</w:t>
             </w:r>
           </w:p>
         </w:tc>
@@ -6048,7 +5670,15 @@
                 <w:sz w:val="28"/>
                 <w:szCs w:val="16"/>
               </w:rPr>
-              <w:t>38000</w:t>
+              <w:t>26</w:t>
+            </w:r>
+            <w:r>
+              <w:rPr>
+                <w:rFonts w:eastAsiaTheme="minorEastAsia" w:cstheme="minorHAnsi"/>
+                <w:sz w:val="28"/>
+                <w:szCs w:val="16"/>
+              </w:rPr>
+              <w:t>000</w:t>
             </w:r>
           </w:p>
         </w:tc>
@@ -6071,7 +5701,7 @@
                 <w:sz w:val="28"/>
                 <w:szCs w:val="16"/>
               </w:rPr>
-              <w:t>38785.7</w:t>
+              <w:t>14681.6</w:t>
             </w:r>
           </w:p>
         </w:tc>
@@ -6094,7 +5724,7 @@
                 <w:sz w:val="28"/>
                 <w:szCs w:val="16"/>
               </w:rPr>
-              <w:t>1.199</w:t>
+              <w:t>1.010</w:t>
             </w:r>
           </w:p>
         </w:tc>
@@ -6118,7 +5748,15 @@
                 <w:sz w:val="28"/>
                 <w:szCs w:val="16"/>
               </w:rPr>
-              <w:t>40000</w:t>
+              <w:t>28</w:t>
+            </w:r>
+            <w:r>
+              <w:rPr>
+                <w:rFonts w:eastAsiaTheme="minorEastAsia" w:cstheme="minorHAnsi"/>
+                <w:sz w:val="28"/>
+                <w:szCs w:val="16"/>
+              </w:rPr>
+              <w:t>000</w:t>
             </w:r>
           </w:p>
         </w:tc>
@@ -6141,7 +5779,7 @@
                 <w:sz w:val="28"/>
                 <w:szCs w:val="16"/>
               </w:rPr>
-              <w:t>40745.0</w:t>
+              <w:t>18610.2</w:t>
             </w:r>
           </w:p>
         </w:tc>
@@ -6164,7 +5802,15 @@
                 <w:sz w:val="28"/>
                 <w:szCs w:val="16"/>
               </w:rPr>
-              <w:t>1.136</w:t>
+              <w:t>1.</w:t>
+            </w:r>
+            <w:r>
+              <w:rPr>
+                <w:rFonts w:eastAsiaTheme="minorEastAsia" w:cstheme="minorHAnsi"/>
+                <w:sz w:val="28"/>
+                <w:szCs w:val="16"/>
+              </w:rPr>
+              <w:t>096</w:t>
             </w:r>
           </w:p>
         </w:tc>
@@ -6188,7 +5834,15 @@
                 <w:sz w:val="28"/>
                 <w:szCs w:val="16"/>
               </w:rPr>
-              <w:t>42000</w:t>
+              <w:t>30</w:t>
+            </w:r>
+            <w:r>
+              <w:rPr>
+                <w:rFonts w:eastAsiaTheme="minorEastAsia" w:cstheme="minorHAnsi"/>
+                <w:sz w:val="28"/>
+                <w:szCs w:val="16"/>
+              </w:rPr>
+              <w:t>000</w:t>
             </w:r>
           </w:p>
         </w:tc>
@@ -6211,7 +5865,7 @@
                 <w:sz w:val="28"/>
                 <w:szCs w:val="16"/>
               </w:rPr>
-              <w:t>47583.1</w:t>
+              <w:t>18537.5</w:t>
             </w:r>
           </w:p>
         </w:tc>
@@ -6233,267 +5887,9 @@
                 <w:rFonts w:eastAsiaTheme="minorEastAsia" w:cstheme="minorHAnsi"/>
                 <w:sz w:val="28"/>
                 <w:szCs w:val="16"/>
-                <w:lang w:val="en-GB"/>
-              </w:rPr>
-              <w:t>1.</w:t>
-            </w:r>
-            <w:r>
-              <w:rPr>
-                <w:rFonts w:eastAsiaTheme="minorEastAsia" w:cstheme="minorHAnsi"/>
-                <w:sz w:val="28"/>
-                <w:szCs w:val="16"/>
-                <w:lang w:val="en-GB"/>
-              </w:rPr>
-              <w:t>204</w:t>
-            </w:r>
-          </w:p>
-        </w:tc>
-      </w:tr>
-      <w:tr>
-        <w:tc>
-          <w:tcPr>
-            <w:tcW w:w="3020" w:type="dxa"/>
-          </w:tcPr>
-          <w:p>
-            <w:pPr>
-              <w:rPr>
-                <w:rFonts w:eastAsiaTheme="minorEastAsia" w:cstheme="minorHAnsi"/>
-                <w:sz w:val="28"/>
-                <w:szCs w:val="16"/>
-              </w:rPr>
-            </w:pPr>
-            <w:r>
-              <w:rPr>
-                <w:rFonts w:eastAsiaTheme="minorEastAsia" w:cstheme="minorHAnsi"/>
-                <w:sz w:val="28"/>
-                <w:szCs w:val="16"/>
-              </w:rPr>
-              <w:t>44000</w:t>
-            </w:r>
-          </w:p>
-        </w:tc>
-        <w:tc>
-          <w:tcPr>
-            <w:tcW w:w="3021" w:type="dxa"/>
-          </w:tcPr>
-          <w:p>
-            <w:pPr>
-              <w:jc w:val="center"/>
-              <w:rPr>
-                <w:rFonts w:eastAsiaTheme="minorEastAsia" w:cstheme="minorHAnsi"/>
-                <w:sz w:val="28"/>
-                <w:szCs w:val="16"/>
-              </w:rPr>
-            </w:pPr>
-            <w:r>
-              <w:rPr>
-                <w:rFonts w:eastAsiaTheme="minorEastAsia" w:cstheme="minorHAnsi"/>
-                <w:sz w:val="28"/>
-                <w:szCs w:val="16"/>
-              </w:rPr>
-              <w:t>46883.3</w:t>
-            </w:r>
-          </w:p>
-        </w:tc>
-        <w:tc>
-          <w:tcPr>
-            <w:tcW w:w="3021" w:type="dxa"/>
-          </w:tcPr>
-          <w:p>
-            <w:pPr>
-              <w:jc w:val="center"/>
-              <w:rPr>
-                <w:rFonts w:eastAsiaTheme="minorEastAsia" w:cstheme="minorHAnsi"/>
-                <w:sz w:val="28"/>
-                <w:szCs w:val="16"/>
-              </w:rPr>
-            </w:pPr>
-            <w:r>
-              <w:rPr>
-                <w:rFonts w:eastAsiaTheme="minorEastAsia" w:cstheme="minorHAnsi"/>
-                <w:sz w:val="28"/>
-                <w:szCs w:val="16"/>
-              </w:rPr>
-              <w:t>1.081</w:t>
-            </w:r>
-          </w:p>
-        </w:tc>
-      </w:tr>
-      <w:tr>
-        <w:tc>
-          <w:tcPr>
-            <w:tcW w:w="3020" w:type="dxa"/>
-          </w:tcPr>
-          <w:p>
-            <w:pPr>
-              <w:rPr>
-                <w:rFonts w:eastAsiaTheme="minorEastAsia" w:cstheme="minorHAnsi"/>
-                <w:sz w:val="28"/>
-                <w:szCs w:val="16"/>
-              </w:rPr>
-            </w:pPr>
-            <w:r>
-              <w:rPr>
-                <w:rFonts w:eastAsiaTheme="minorEastAsia" w:cstheme="minorHAnsi"/>
-                <w:sz w:val="28"/>
-                <w:szCs w:val="16"/>
-              </w:rPr>
-              <w:t>46000</w:t>
-            </w:r>
-          </w:p>
-        </w:tc>
-        <w:tc>
-          <w:tcPr>
-            <w:tcW w:w="3021" w:type="dxa"/>
-          </w:tcPr>
-          <w:p>
-            <w:pPr>
-              <w:jc w:val="center"/>
-              <w:rPr>
-                <w:rFonts w:eastAsiaTheme="minorEastAsia" w:cstheme="minorHAnsi"/>
-                <w:sz w:val="28"/>
-                <w:szCs w:val="16"/>
-              </w:rPr>
-            </w:pPr>
-            <w:r>
-              <w:rPr>
-                <w:rFonts w:eastAsiaTheme="minorEastAsia" w:cstheme="minorHAnsi"/>
-                <w:sz w:val="28"/>
-                <w:szCs w:val="16"/>
-              </w:rPr>
-              <w:t>51753.7</w:t>
-            </w:r>
-          </w:p>
-        </w:tc>
-        <w:tc>
-          <w:tcPr>
-            <w:tcW w:w="3021" w:type="dxa"/>
-          </w:tcPr>
-          <w:p>
-            <w:pPr>
-              <w:jc w:val="center"/>
-              <w:rPr>
-                <w:rFonts w:eastAsiaTheme="minorEastAsia" w:cstheme="minorHAnsi"/>
-                <w:sz w:val="28"/>
-                <w:szCs w:val="16"/>
-              </w:rPr>
-            </w:pPr>
-            <w:r>
-              <w:rPr>
-                <w:rFonts w:eastAsiaTheme="minorEastAsia" w:cstheme="minorHAnsi"/>
-                <w:sz w:val="28"/>
-                <w:szCs w:val="16"/>
-              </w:rPr>
-              <w:t>1.091</w:t>
-            </w:r>
-          </w:p>
-        </w:tc>
-      </w:tr>
-      <w:tr>
-        <w:tc>
-          <w:tcPr>
-            <w:tcW w:w="3020" w:type="dxa"/>
-          </w:tcPr>
-          <w:p>
-            <w:pPr>
-              <w:rPr>
-                <w:rFonts w:eastAsiaTheme="minorEastAsia" w:cstheme="minorHAnsi"/>
-                <w:sz w:val="28"/>
-                <w:szCs w:val="16"/>
-              </w:rPr>
-            </w:pPr>
-            <w:r>
-              <w:rPr>
-                <w:rFonts w:eastAsiaTheme="minorEastAsia" w:cstheme="minorHAnsi"/>
-                <w:sz w:val="28"/>
-                <w:szCs w:val="16"/>
-              </w:rPr>
-              <w:t>48000</w:t>
-            </w:r>
-          </w:p>
-        </w:tc>
-        <w:tc>
-          <w:tcPr>
-            <w:tcW w:w="3021" w:type="dxa"/>
-          </w:tcPr>
-          <w:p>
-            <w:pPr>
-              <w:jc w:val="center"/>
-              <w:rPr>
-                <w:rFonts w:eastAsiaTheme="minorEastAsia" w:cstheme="minorHAnsi"/>
-                <w:sz w:val="28"/>
-                <w:szCs w:val="16"/>
-              </w:rPr>
-            </w:pPr>
-          </w:p>
-        </w:tc>
-        <w:tc>
-          <w:tcPr>
-            <w:tcW w:w="3021" w:type="dxa"/>
-          </w:tcPr>
-          <w:p>
-            <w:pPr>
-              <w:jc w:val="center"/>
-              <w:rPr>
-                <w:rFonts w:eastAsiaTheme="minorEastAsia" w:cstheme="minorHAnsi"/>
-                <w:sz w:val="28"/>
-                <w:szCs w:val="16"/>
-              </w:rPr>
-            </w:pPr>
-          </w:p>
-        </w:tc>
-      </w:tr>
-      <w:tr>
-        <w:tc>
-          <w:tcPr>
-            <w:tcW w:w="3020" w:type="dxa"/>
-          </w:tcPr>
-          <w:p>
-            <w:pPr>
-              <w:rPr>
-                <w:rFonts w:eastAsiaTheme="minorEastAsia" w:cstheme="minorHAnsi"/>
-                <w:sz w:val="28"/>
-                <w:szCs w:val="16"/>
-              </w:rPr>
-            </w:pPr>
-            <w:r>
-              <w:rPr>
-                <w:rFonts w:eastAsiaTheme="minorEastAsia" w:cstheme="minorHAnsi"/>
-                <w:sz w:val="28"/>
-                <w:szCs w:val="16"/>
-              </w:rPr>
-              <w:t>50000</w:t>
-            </w:r>
-          </w:p>
-        </w:tc>
-        <w:tc>
-          <w:tcPr>
-            <w:tcW w:w="3021" w:type="dxa"/>
-          </w:tcPr>
-          <w:p>
-            <w:pPr>
-              <w:jc w:val="center"/>
-              <w:rPr>
-                <w:rFonts w:eastAsiaTheme="minorEastAsia" w:cstheme="minorHAnsi"/>
-                <w:sz w:val="28"/>
-                <w:szCs w:val="16"/>
-              </w:rPr>
-            </w:pPr>
-          </w:p>
-        </w:tc>
-        <w:tc>
-          <w:tcPr>
-            <w:tcW w:w="3021" w:type="dxa"/>
-          </w:tcPr>
-          <w:p>
-            <w:pPr>
-              <w:jc w:val="center"/>
-              <w:rPr>
-                <w:rFonts w:eastAsiaTheme="minorEastAsia" w:cstheme="minorHAnsi"/>
-                <w:sz w:val="28"/>
-                <w:szCs w:val="16"/>
-              </w:rPr>
-            </w:pPr>
+              </w:rPr>
+              <w:t>0.945</w:t>
+            </w:r>
           </w:p>
         </w:tc>
       </w:tr>
@@ -6504,9 +5900,76 @@
           <w:rFonts w:eastAsiaTheme="minorEastAsia" w:cstheme="minorHAnsi"/>
           <w:sz w:val="28"/>
           <w:szCs w:val="16"/>
-          <w:lang w:val="en-GB"/>
-        </w:rPr>
-      </w:pPr>
+        </w:rPr>
+      </w:pPr>
+      <w:r>
+        <w:rPr>
+          <w:rFonts w:eastAsiaTheme="minorEastAsia" w:cstheme="minorHAnsi"/>
+          <w:sz w:val="28"/>
+          <w:szCs w:val="16"/>
+        </w:rPr>
+        <w:br/>
+        <w:t>Wartości q w powyższ</w:t>
+      </w:r>
+      <w:r>
+        <w:rPr>
+          <w:rFonts w:eastAsiaTheme="minorEastAsia" w:cstheme="minorHAnsi"/>
+          <w:sz w:val="28"/>
+          <w:szCs w:val="16"/>
+        </w:rPr>
+        <w:t>ych tabelach oscylują w okolicach wartości 1. Oznacza to, że podane złożoności obliczenio</w:t>
+      </w:r>
+      <w:r>
+        <w:rPr>
+          <w:rFonts w:eastAsiaTheme="minorEastAsia" w:cstheme="minorHAnsi"/>
+          <w:sz w:val="28"/>
+          <w:szCs w:val="16"/>
+        </w:rPr>
+        <w:t xml:space="preserve">we są zgodne z rzeczywistością. Widoczne są jednak pewne skoki w algorytmie rosnących promieni. Może to być spowodowane wpływem czynnika liniowego na czas wykonywania obliczeń. Wpływ tego czynnika powinien zanikać wraz ze wzrostem ilości danych wejściowych n. </w:t>
+      </w:r>
+      <w:r>
+        <w:rPr>
+          <w:rFonts w:eastAsiaTheme="minorEastAsia" w:cstheme="minorHAnsi"/>
+          <w:sz w:val="28"/>
+          <w:szCs w:val="16"/>
+        </w:rPr>
+        <w:t xml:space="preserve">W algorytmie otoczek wypukłych może być niewidoczny wpływ czynnika log(n), jednak on także wraz ze wzrostem danych będzie wzrastał. </w:t>
+      </w:r>
+    </w:p>
+    <w:p>
+      <w:pPr>
+        <w:rPr>
+          <w:rFonts w:eastAsiaTheme="minorEastAsia" w:cstheme="minorHAnsi"/>
+          <w:sz w:val="28"/>
+          <w:szCs w:val="16"/>
+        </w:rPr>
+      </w:pPr>
+      <w:r>
+        <w:rPr>
+          <w:rFonts w:eastAsiaTheme="minorEastAsia" w:cstheme="minorHAnsi"/>
+          <w:b/>
+          <w:sz w:val="36"/>
+          <w:szCs w:val="16"/>
+        </w:rPr>
+        <w:t>7. Podsumowanie</w:t>
+      </w:r>
+      <w:r>
+        <w:rPr>
+          <w:rFonts w:eastAsiaTheme="minorEastAsia" w:cstheme="minorHAnsi"/>
+          <w:b/>
+          <w:sz w:val="36"/>
+          <w:szCs w:val="16"/>
+        </w:rPr>
+        <w:br/>
+      </w:r>
+      <w:r>
+        <w:rPr>
+          <w:rFonts w:eastAsiaTheme="minorEastAsia" w:cstheme="minorHAnsi"/>
+          <w:sz w:val="28"/>
+          <w:szCs w:val="16"/>
+        </w:rPr>
+        <w:t xml:space="preserve">Przeanalizowane algorytmy zostały sprawdzone pod kątem ich działania, poprawności i szybkości. Wszystkie obliczenia dotyczące złożoności obliczeniowej znalazły potwierdzenie w wartościach zmiennej q, choć dużo lepsze wyniki uzyskuje się dla większych wartości n, jednak znacznie wydłuża się wtedy proces wyliczania. Zaimplementowane metody pozwalają na w miarę szybkie i dokładne wygenerowanie spirali ze zbioru danych punktów. </w:t>
+      </w:r>
       <w:bookmarkStart w:id="0" w:name="_GoBack"/>
       <w:bookmarkEnd w:id="0"/>
     </w:p>
@@ -6611,7 +6074,7 @@
       </w:pPr>
     </w:lvl>
   </w:abstractNum>
-  <w:abstractNum w:abstractNumId="2" w15:restartNumberingAfterBreak="0">
+  <w:abstractNum w:abstractNumId="1" w15:restartNumberingAfterBreak="0">
     <w:nsid w:val="3340515E"/>
     <w:multiLevelType w:val="hybridMultilevel"/>
     <w:tmpl w:val="7DD28626"/>
@@ -6700,7 +6163,7 @@
       </w:pPr>
     </w:lvl>
   </w:abstractNum>
-  <w:abstractNum w:abstractNumId="3" w15:restartNumberingAfterBreak="0">
+  <w:abstractNum w:abstractNumId="2" w15:restartNumberingAfterBreak="0">
     <w:nsid w:val="3FF026E3"/>
     <w:multiLevelType w:val="hybridMultilevel"/>
     <w:tmpl w:val="C52813CC"/>
@@ -6789,7 +6252,7 @@
       </w:pPr>
     </w:lvl>
   </w:abstractNum>
-  <w:abstractNum w:abstractNumId="4" w15:restartNumberingAfterBreak="0">
+  <w:abstractNum w:abstractNumId="3" w15:restartNumberingAfterBreak="0">
     <w:nsid w:val="41CE2F33"/>
     <w:multiLevelType w:val="hybridMultilevel"/>
     <w:tmpl w:val="D452E500"/>
@@ -6878,7 +6341,7 @@
       </w:pPr>
     </w:lvl>
   </w:abstractNum>
-  <w:abstractNum w:abstractNumId="5" w15:restartNumberingAfterBreak="0">
+  <w:abstractNum w:abstractNumId="4" w15:restartNumberingAfterBreak="0">
     <w:nsid w:val="44966994"/>
     <w:multiLevelType w:val="hybridMultilevel"/>
     <w:tmpl w:val="AE8E14F4"/>
@@ -6967,7 +6430,7 @@
       </w:pPr>
     </w:lvl>
   </w:abstractNum>
-  <w:abstractNum w:abstractNumId="6" w15:restartNumberingAfterBreak="0">
+  <w:abstractNum w:abstractNumId="5" w15:restartNumberingAfterBreak="0">
     <w:nsid w:val="476A78D5"/>
     <w:multiLevelType w:val="hybridMultilevel"/>
     <w:tmpl w:val="D77A0324"/>
@@ -7056,7 +6519,7 @@
       </w:pPr>
     </w:lvl>
   </w:abstractNum>
-  <w:abstractNum w:abstractNumId="7" w15:restartNumberingAfterBreak="0">
+  <w:abstractNum w:abstractNumId="6" w15:restartNumberingAfterBreak="0">
     <w:nsid w:val="4D5B6E8E"/>
     <w:multiLevelType w:val="hybridMultilevel"/>
     <w:tmpl w:val="CF7EB050"/>
@@ -7146,25 +6609,25 @@
     </w:lvl>
   </w:abstractNum>
   <w:num w:numId="1">
-    <w:abstractNumId w:val="2"/>
+    <w:abstractNumId w:val="1"/>
   </w:num>
   <w:num w:numId="2">
     <w:abstractNumId w:val="0"/>
   </w:num>
   <w:num w:numId="3">
+    <w:abstractNumId w:val="4"/>
+  </w:num>
+  <w:num w:numId="4">
+    <w:abstractNumId w:val="3"/>
+  </w:num>
+  <w:num w:numId="5">
+    <w:abstractNumId w:val="2"/>
+  </w:num>
+  <w:num w:numId="6">
     <w:abstractNumId w:val="5"/>
   </w:num>
-  <w:num w:numId="4">
-    <w:abstractNumId w:val="4"/>
-  </w:num>
-  <w:num w:numId="5">
-    <w:abstractNumId w:val="3"/>
-  </w:num>
-  <w:num w:numId="6">
+  <w:num w:numId="7">
     <w:abstractNumId w:val="6"/>
-  </w:num>
-  <w:num w:numId="7">
-    <w:abstractNumId w:val="7"/>
   </w:num>
 </w:numbering>
 </file>

</xml_diff>